<commit_message>
i wanna commit alright
</commit_message>
<xml_diff>
--- a/A3/A3.docx
+++ b/A3/A3.docx
@@ -3,21 +3,39 @@
 <w:document xmlns:wpc="http://schemas.microsoft.com/office/word/2010/wordprocessingCanvas" xmlns:cx="http://schemas.microsoft.com/office/drawing/2014/chartex" xmlns:cx1="http://schemas.microsoft.com/office/drawing/2015/9/8/chartex" xmlns:cx2="http://schemas.microsoft.com/office/drawing/2015/10/21/chartex" xmlns:cx3="http://schemas.microsoft.com/office/drawing/2016/5/9/chartex" xmlns:cx4="http://schemas.microsoft.com/office/drawing/2016/5/10/chartex" xmlns:cx5="http://schemas.microsoft.com/office/drawing/2016/5/11/chartex" xmlns:cx6="http://schemas.microsoft.com/office/drawing/2016/5/12/chartex" xmlns:cx7="http://schemas.microsoft.com/office/drawing/2016/5/13/chartex" xmlns:cx8="http://schemas.microsoft.com/office/drawing/2016/5/14/chartex" xmlns:mc="http://schemas.openxmlformats.org/markup-compatibility/2006" xmlns:aink="http://schemas.microsoft.com/office/drawing/2016/ink" xmlns:am3d="http://schemas.microsoft.com/office/drawing/2017/model3d" xmlns:o="urn:schemas-microsoft-com:office:office" xmlns:oel="http://schemas.microsoft.com/office/2019/extlst" xmlns:r="http://schemas.openxmlformats.org/officeDocument/2006/relationships" xmlns:m="http://schemas.openxmlformats.org/officeDocument/2006/math" xmlns:v="urn:schemas-microsoft-com:vml" xmlns:wp14="http://schemas.microsoft.com/office/word/2010/wordprocessingDrawing" xmlns:wp="http://schemas.openxmlformats.org/drawingml/2006/wordprocessingDrawing" xmlns:w10="urn:schemas-microsoft-com:office:word" xmlns:w="http://schemas.openxmlformats.org/wordprocessingml/2006/main" xmlns:w14="http://schemas.microsoft.com/office/word/2010/wordml" xmlns:w15="http://schemas.microsoft.com/office/word/2012/wordml" xmlns:w16cex="http://schemas.microsoft.com/office/word/2018/wordml/cex" xmlns:w16cid="http://schemas.microsoft.com/office/word/2016/wordml/cid" xmlns:w16="http://schemas.microsoft.com/office/word/2018/wordml" xmlns:w16sdtdh="http://schemas.microsoft.com/office/word/2020/wordml/sdtdatahash" xmlns:w16se="http://schemas.microsoft.com/office/word/2015/wordml/symex" xmlns:wpg="http://schemas.microsoft.com/office/word/2010/wordprocessingGroup" xmlns:wpi="http://schemas.microsoft.com/office/word/2010/wordprocessingInk" xmlns:wne="http://schemas.microsoft.com/office/word/2006/wordml" xmlns:wps="http://schemas.microsoft.com/office/word/2010/wordprocessingShape" mc:Ignorable="w14 w15 w16se w16cid w16 w16cex w16sdtdh wp14">
   <w:body>
     <w:p>
-      <w:r>
+      <w:pPr>
+        <w:rPr>
+          <w:rFonts w:ascii="Times New Roman" w:hAnsi="Times New Roman" w:cs="Times New Roman"/>
+          <w:sz w:val="24"/>
+          <w:szCs w:val="24"/>
+        </w:rPr>
+      </w:pPr>
+      <w:r>
+        <w:rPr>
+          <w:rFonts w:ascii="Times New Roman" w:hAnsi="Times New Roman" w:cs="Times New Roman"/>
+          <w:sz w:val="24"/>
+          <w:szCs w:val="24"/>
+        </w:rPr>
         <w:t>Emmanuel BANDOLA SAYOTO – 40211918</w:t>
       </w:r>
     </w:p>
     <w:p>
       <w:pPr>
         <w:rPr>
+          <w:rFonts w:ascii="Times New Roman" w:hAnsi="Times New Roman" w:cs="Times New Roman"/>
           <w:b/>
           <w:bCs/>
-        </w:rPr>
-      </w:pPr>
-      <w:r>
-        <w:rPr>
+          <w:sz w:val="24"/>
+          <w:szCs w:val="24"/>
+        </w:rPr>
+      </w:pPr>
+      <w:r>
+        <w:rPr>
+          <w:rFonts w:ascii="Times New Roman" w:hAnsi="Times New Roman" w:cs="Times New Roman"/>
           <w:b/>
           <w:bCs/>
+          <w:sz w:val="24"/>
+          <w:szCs w:val="24"/>
         </w:rPr>
         <w:t xml:space="preserve">1. </w:t>
       </w:r>
@@ -25,32 +43,2516 @@
     <w:p>
       <w:pPr>
         <w:rPr>
+          <w:rFonts w:ascii="Times New Roman" w:hAnsi="Times New Roman" w:cs="Times New Roman"/>
           <w:b/>
           <w:bCs/>
-        </w:rPr>
-      </w:pPr>
-      <w:r>
-        <w:rPr>
+          <w:sz w:val="24"/>
+          <w:szCs w:val="24"/>
+        </w:rPr>
+      </w:pPr>
+      <w:r>
+        <w:rPr>
+          <w:rFonts w:ascii="Times New Roman" w:hAnsi="Times New Roman" w:cs="Times New Roman"/>
           <w:b/>
           <w:bCs/>
+          <w:sz w:val="24"/>
+          <w:szCs w:val="24"/>
         </w:rPr>
         <w:t xml:space="preserve">a) </w:t>
       </w:r>
     </w:p>
     <w:p>
+      <w:pPr>
+        <w:rPr>
+          <w:rFonts w:ascii="Times New Roman" w:hAnsi="Times New Roman" w:cs="Times New Roman"/>
+          <w:sz w:val="24"/>
+          <w:szCs w:val="24"/>
+          <w:u w:val="single"/>
+        </w:rPr>
+      </w:pPr>
+      <w:r>
+        <w:rPr>
+          <w:rFonts w:ascii="Times New Roman" w:hAnsi="Times New Roman" w:cs="Times New Roman"/>
+          <w:sz w:val="24"/>
+          <w:szCs w:val="24"/>
+          <w:u w:val="single"/>
+        </w:rPr>
+        <w:t>Algorithm add(</w:t>
+      </w:r>
+      <w:proofErr w:type="spellStart"/>
+      <w:r>
+        <w:rPr>
+          <w:rFonts w:ascii="Times New Roman" w:hAnsi="Times New Roman" w:cs="Times New Roman"/>
+          <w:sz w:val="24"/>
+          <w:szCs w:val="24"/>
+          <w:u w:val="single"/>
+        </w:rPr>
+        <w:t>ElasticERL</w:t>
+      </w:r>
+      <w:proofErr w:type="spellEnd"/>
+      <w:r>
+        <w:rPr>
+          <w:rFonts w:ascii="Times New Roman" w:hAnsi="Times New Roman" w:cs="Times New Roman"/>
+          <w:sz w:val="24"/>
+          <w:szCs w:val="24"/>
+          <w:u w:val="single"/>
+        </w:rPr>
+        <w:t>, key, value)</w:t>
+      </w:r>
+    </w:p>
+    <w:p>
+      <w:pPr>
+        <w:rPr>
+          <w:rFonts w:ascii="Times New Roman" w:hAnsi="Times New Roman" w:cs="Times New Roman"/>
+          <w:sz w:val="24"/>
+          <w:szCs w:val="24"/>
+        </w:rPr>
+      </w:pPr>
+      <w:r>
+        <w:rPr>
+          <w:rFonts w:ascii="Times New Roman" w:hAnsi="Times New Roman" w:cs="Times New Roman"/>
+          <w:sz w:val="24"/>
+          <w:szCs w:val="24"/>
+        </w:rPr>
+        <w:tab/>
+        <w:t xml:space="preserve">Input: </w:t>
+      </w:r>
+      <w:proofErr w:type="spellStart"/>
+      <w:r>
+        <w:rPr>
+          <w:rFonts w:ascii="Times New Roman" w:hAnsi="Times New Roman" w:cs="Times New Roman"/>
+          <w:sz w:val="24"/>
+          <w:szCs w:val="24"/>
+        </w:rPr>
+        <w:t>ElasticERL</w:t>
+      </w:r>
+      <w:proofErr w:type="spellEnd"/>
+      <w:r>
+        <w:rPr>
+          <w:rFonts w:ascii="Times New Roman" w:hAnsi="Times New Roman" w:cs="Times New Roman"/>
+          <w:sz w:val="24"/>
+          <w:szCs w:val="24"/>
+        </w:rPr>
+        <w:t xml:space="preserve"> object to add to</w:t>
+      </w:r>
+      <w:r>
+        <w:rPr>
+          <w:rFonts w:ascii="Times New Roman" w:hAnsi="Times New Roman" w:cs="Times New Roman"/>
+          <w:sz w:val="24"/>
+          <w:szCs w:val="24"/>
+        </w:rPr>
+        <w:t xml:space="preserve">, </w:t>
+      </w:r>
+      <w:r>
+        <w:rPr>
+          <w:rFonts w:ascii="Times New Roman" w:hAnsi="Times New Roman" w:cs="Times New Roman"/>
+          <w:sz w:val="24"/>
+          <w:szCs w:val="24"/>
+        </w:rPr>
+        <w:t>the</w:t>
+      </w:r>
+      <w:r>
+        <w:rPr>
+          <w:rFonts w:ascii="Times New Roman" w:hAnsi="Times New Roman" w:cs="Times New Roman"/>
+          <w:sz w:val="24"/>
+          <w:szCs w:val="24"/>
+        </w:rPr>
+        <w:t xml:space="preserve"> int</w:t>
+      </w:r>
+      <w:r>
+        <w:rPr>
+          <w:rFonts w:ascii="Times New Roman" w:hAnsi="Times New Roman" w:cs="Times New Roman"/>
+          <w:sz w:val="24"/>
+          <w:szCs w:val="24"/>
+        </w:rPr>
+        <w:t xml:space="preserve"> key, string value</w:t>
+      </w:r>
+    </w:p>
+    <w:p>
+      <w:pPr>
+        <w:rPr>
+          <w:rFonts w:ascii="Times New Roman" w:hAnsi="Times New Roman" w:cs="Times New Roman"/>
+          <w:sz w:val="24"/>
+          <w:szCs w:val="24"/>
+        </w:rPr>
+      </w:pPr>
+      <w:r>
+        <w:rPr>
+          <w:rFonts w:ascii="Times New Roman" w:hAnsi="Times New Roman" w:cs="Times New Roman"/>
+          <w:sz w:val="24"/>
+          <w:szCs w:val="24"/>
+        </w:rPr>
+        <w:tab/>
+        <w:t xml:space="preserve">Output: </w:t>
+      </w:r>
+      <w:r>
+        <w:rPr>
+          <w:rFonts w:ascii="Times New Roman" w:hAnsi="Times New Roman" w:cs="Times New Roman"/>
+          <w:sz w:val="24"/>
+          <w:szCs w:val="24"/>
+        </w:rPr>
+        <w:t>If the size reaches the threshold of the next ADT, output the swap</w:t>
+      </w:r>
+    </w:p>
+    <w:p>
+      <w:pPr>
+        <w:rPr>
+          <w:rFonts w:ascii="Times New Roman" w:hAnsi="Times New Roman" w:cs="Times New Roman"/>
+          <w:sz w:val="24"/>
+          <w:szCs w:val="24"/>
+        </w:rPr>
+      </w:pPr>
+      <w:r>
+        <w:rPr>
+          <w:rFonts w:ascii="Times New Roman" w:hAnsi="Times New Roman" w:cs="Times New Roman"/>
+          <w:sz w:val="24"/>
+          <w:szCs w:val="24"/>
+        </w:rPr>
+        <w:tab/>
+      </w:r>
+    </w:p>
+    <w:p>
+      <w:pPr>
+        <w:rPr>
+          <w:rFonts w:ascii="Times New Roman" w:hAnsi="Times New Roman" w:cs="Times New Roman"/>
+          <w:sz w:val="24"/>
+          <w:szCs w:val="24"/>
+        </w:rPr>
+      </w:pPr>
+      <w:r>
+        <w:rPr>
+          <w:rFonts w:ascii="Times New Roman" w:hAnsi="Times New Roman" w:cs="Times New Roman"/>
+          <w:sz w:val="24"/>
+          <w:szCs w:val="24"/>
+        </w:rPr>
+        <w:tab/>
+        <w:t>If (size is less than 100)</w:t>
+      </w:r>
+    </w:p>
+    <w:p>
+      <w:pPr>
+        <w:rPr>
+          <w:rFonts w:ascii="Times New Roman" w:hAnsi="Times New Roman" w:cs="Times New Roman"/>
+          <w:sz w:val="24"/>
+          <w:szCs w:val="24"/>
+        </w:rPr>
+      </w:pPr>
+      <w:r>
+        <w:rPr>
+          <w:rFonts w:ascii="Times New Roman" w:hAnsi="Times New Roman" w:cs="Times New Roman"/>
+          <w:sz w:val="24"/>
+          <w:szCs w:val="24"/>
+        </w:rPr>
+        <w:tab/>
+      </w:r>
+      <w:r>
+        <w:rPr>
+          <w:rFonts w:ascii="Times New Roman" w:hAnsi="Times New Roman" w:cs="Times New Roman"/>
+          <w:sz w:val="24"/>
+          <w:szCs w:val="24"/>
+        </w:rPr>
+        <w:tab/>
+        <w:t xml:space="preserve">Add object array using </w:t>
+      </w:r>
+      <w:r>
+        <w:rPr>
+          <w:rFonts w:ascii="Times New Roman" w:hAnsi="Times New Roman" w:cs="Times New Roman"/>
+          <w:sz w:val="24"/>
+          <w:szCs w:val="24"/>
+        </w:rPr>
+        <w:t>implemented LinkedList</w:t>
+      </w:r>
+    </w:p>
+    <w:p>
+      <w:pPr>
+        <w:rPr>
+          <w:rFonts w:ascii="Times New Roman" w:hAnsi="Times New Roman" w:cs="Times New Roman"/>
+          <w:sz w:val="24"/>
+          <w:szCs w:val="24"/>
+        </w:rPr>
+      </w:pPr>
+      <w:r>
+        <w:rPr>
+          <w:rFonts w:ascii="Times New Roman" w:hAnsi="Times New Roman" w:cs="Times New Roman"/>
+          <w:sz w:val="24"/>
+          <w:szCs w:val="24"/>
+        </w:rPr>
+        <w:tab/>
+      </w:r>
+      <w:r>
+        <w:rPr>
+          <w:rFonts w:ascii="Times New Roman" w:hAnsi="Times New Roman" w:cs="Times New Roman"/>
+          <w:sz w:val="24"/>
+          <w:szCs w:val="24"/>
+        </w:rPr>
+        <w:tab/>
+        <w:t>Increment size</w:t>
+      </w:r>
+    </w:p>
+    <w:p>
+      <w:pPr>
+        <w:rPr>
+          <w:rFonts w:ascii="Times New Roman" w:hAnsi="Times New Roman" w:cs="Times New Roman"/>
+          <w:sz w:val="24"/>
+          <w:szCs w:val="24"/>
+        </w:rPr>
+      </w:pPr>
+      <w:r>
+        <w:rPr>
+          <w:rFonts w:ascii="Times New Roman" w:hAnsi="Times New Roman" w:cs="Times New Roman"/>
+          <w:sz w:val="24"/>
+          <w:szCs w:val="24"/>
+        </w:rPr>
+        <w:tab/>
+        <w:t>Else if (size between 100 and 500000)</w:t>
+      </w:r>
+    </w:p>
+    <w:p>
+      <w:pPr>
+        <w:rPr>
+          <w:rFonts w:ascii="Times New Roman" w:hAnsi="Times New Roman" w:cs="Times New Roman"/>
+          <w:sz w:val="24"/>
+          <w:szCs w:val="24"/>
+        </w:rPr>
+      </w:pPr>
+      <w:r>
+        <w:rPr>
+          <w:rFonts w:ascii="Times New Roman" w:hAnsi="Times New Roman" w:cs="Times New Roman"/>
+          <w:sz w:val="24"/>
+          <w:szCs w:val="24"/>
+        </w:rPr>
+        <w:tab/>
+      </w:r>
+      <w:r>
+        <w:rPr>
+          <w:rFonts w:ascii="Times New Roman" w:hAnsi="Times New Roman" w:cs="Times New Roman"/>
+          <w:sz w:val="24"/>
+          <w:szCs w:val="24"/>
+        </w:rPr>
+        <w:tab/>
+        <w:t xml:space="preserve">Add object array using </w:t>
+      </w:r>
+      <w:r>
+        <w:rPr>
+          <w:rFonts w:ascii="Times New Roman" w:hAnsi="Times New Roman" w:cs="Times New Roman"/>
+          <w:sz w:val="24"/>
+          <w:szCs w:val="24"/>
+        </w:rPr>
+        <w:t>implemented</w:t>
+      </w:r>
+      <w:r>
+        <w:rPr>
+          <w:rFonts w:ascii="Times New Roman" w:hAnsi="Times New Roman" w:cs="Times New Roman"/>
+          <w:sz w:val="24"/>
+          <w:szCs w:val="24"/>
+        </w:rPr>
+        <w:t xml:space="preserve"> </w:t>
+      </w:r>
+      <w:r>
+        <w:rPr>
+          <w:rFonts w:ascii="Times New Roman" w:hAnsi="Times New Roman" w:cs="Times New Roman"/>
+          <w:sz w:val="24"/>
+          <w:szCs w:val="24"/>
+        </w:rPr>
+        <w:t>BST</w:t>
+      </w:r>
+    </w:p>
+    <w:p>
+      <w:pPr>
+        <w:rPr>
+          <w:rFonts w:ascii="Times New Roman" w:hAnsi="Times New Roman" w:cs="Times New Roman"/>
+          <w:sz w:val="24"/>
+          <w:szCs w:val="24"/>
+        </w:rPr>
+      </w:pPr>
+      <w:r>
+        <w:rPr>
+          <w:rFonts w:ascii="Times New Roman" w:hAnsi="Times New Roman" w:cs="Times New Roman"/>
+          <w:sz w:val="24"/>
+          <w:szCs w:val="24"/>
+        </w:rPr>
+        <w:tab/>
+      </w:r>
+      <w:r>
+        <w:rPr>
+          <w:rFonts w:ascii="Times New Roman" w:hAnsi="Times New Roman" w:cs="Times New Roman"/>
+          <w:sz w:val="24"/>
+          <w:szCs w:val="24"/>
+        </w:rPr>
+        <w:tab/>
+        <w:t>Increment size</w:t>
+      </w:r>
+    </w:p>
+    <w:p>
+      <w:pPr>
+        <w:rPr>
+          <w:rFonts w:ascii="Times New Roman" w:hAnsi="Times New Roman" w:cs="Times New Roman"/>
+          <w:sz w:val="24"/>
+          <w:szCs w:val="24"/>
+        </w:rPr>
+      </w:pPr>
+      <w:r>
+        <w:rPr>
+          <w:rFonts w:ascii="Times New Roman" w:hAnsi="Times New Roman" w:cs="Times New Roman"/>
+          <w:sz w:val="24"/>
+          <w:szCs w:val="24"/>
+        </w:rPr>
+        <w:tab/>
+        <w:t>Else if (size</w:t>
+      </w:r>
+      <w:r>
+        <w:rPr>
+          <w:rFonts w:ascii="Times New Roman" w:hAnsi="Times New Roman" w:cs="Times New Roman"/>
+          <w:sz w:val="24"/>
+          <w:szCs w:val="24"/>
+        </w:rPr>
+        <w:t xml:space="preserve"> is</w:t>
+      </w:r>
+      <w:r>
+        <w:rPr>
+          <w:rFonts w:ascii="Times New Roman" w:hAnsi="Times New Roman" w:cs="Times New Roman"/>
+          <w:sz w:val="24"/>
+          <w:szCs w:val="24"/>
+        </w:rPr>
+        <w:t xml:space="preserve"> greater than 500000)</w:t>
+      </w:r>
+    </w:p>
+    <w:p>
+      <w:pPr>
+        <w:rPr>
+          <w:rFonts w:ascii="Times New Roman" w:hAnsi="Times New Roman" w:cs="Times New Roman"/>
+          <w:sz w:val="24"/>
+          <w:szCs w:val="24"/>
+        </w:rPr>
+      </w:pPr>
+      <w:r>
+        <w:rPr>
+          <w:rFonts w:ascii="Times New Roman" w:hAnsi="Times New Roman" w:cs="Times New Roman"/>
+          <w:sz w:val="24"/>
+          <w:szCs w:val="24"/>
+        </w:rPr>
+        <w:tab/>
+      </w:r>
+      <w:r>
+        <w:rPr>
+          <w:rFonts w:ascii="Times New Roman" w:hAnsi="Times New Roman" w:cs="Times New Roman"/>
+          <w:sz w:val="24"/>
+          <w:szCs w:val="24"/>
+        </w:rPr>
+        <w:tab/>
+        <w:t xml:space="preserve">Add object array using </w:t>
+      </w:r>
+      <w:r>
+        <w:rPr>
+          <w:rFonts w:ascii="Times New Roman" w:hAnsi="Times New Roman" w:cs="Times New Roman"/>
+          <w:sz w:val="24"/>
+          <w:szCs w:val="24"/>
+        </w:rPr>
+        <w:t xml:space="preserve">implemented </w:t>
+      </w:r>
+      <w:proofErr w:type="spellStart"/>
+      <w:r>
+        <w:rPr>
+          <w:rFonts w:ascii="Times New Roman" w:hAnsi="Times New Roman" w:cs="Times New Roman"/>
+          <w:sz w:val="24"/>
+          <w:szCs w:val="24"/>
+        </w:rPr>
+        <w:t>HashTable</w:t>
+      </w:r>
+      <w:proofErr w:type="spellEnd"/>
+    </w:p>
+    <w:p>
+      <w:pPr>
+        <w:rPr>
+          <w:rFonts w:ascii="Times New Roman" w:hAnsi="Times New Roman" w:cs="Times New Roman"/>
+          <w:sz w:val="24"/>
+          <w:szCs w:val="24"/>
+        </w:rPr>
+      </w:pPr>
+      <w:r>
+        <w:rPr>
+          <w:rFonts w:ascii="Times New Roman" w:hAnsi="Times New Roman" w:cs="Times New Roman"/>
+          <w:sz w:val="24"/>
+          <w:szCs w:val="24"/>
+        </w:rPr>
+        <w:tab/>
+      </w:r>
+      <w:r>
+        <w:rPr>
+          <w:rFonts w:ascii="Times New Roman" w:hAnsi="Times New Roman" w:cs="Times New Roman"/>
+          <w:sz w:val="24"/>
+          <w:szCs w:val="24"/>
+        </w:rPr>
+        <w:tab/>
+        <w:t>Increment size</w:t>
+      </w:r>
+      <w:r>
+        <w:rPr>
+          <w:rFonts w:ascii="Times New Roman" w:hAnsi="Times New Roman" w:cs="Times New Roman"/>
+          <w:sz w:val="24"/>
+          <w:szCs w:val="24"/>
+        </w:rPr>
+        <w:tab/>
+      </w:r>
+    </w:p>
+    <w:p>
+      <w:pPr>
+        <w:rPr>
+          <w:rFonts w:ascii="Times New Roman" w:hAnsi="Times New Roman" w:cs="Times New Roman"/>
+          <w:sz w:val="24"/>
+          <w:szCs w:val="24"/>
+          <w:u w:val="single"/>
+        </w:rPr>
+      </w:pPr>
+      <w:r>
+        <w:rPr>
+          <w:rFonts w:ascii="Times New Roman" w:hAnsi="Times New Roman" w:cs="Times New Roman"/>
+          <w:sz w:val="24"/>
+          <w:szCs w:val="24"/>
+          <w:u w:val="single"/>
+        </w:rPr>
+        <w:t xml:space="preserve">Algorithm </w:t>
+      </w:r>
+      <w:proofErr w:type="spellStart"/>
+      <w:r>
+        <w:rPr>
+          <w:rFonts w:ascii="Times New Roman" w:hAnsi="Times New Roman" w:cs="Times New Roman"/>
+          <w:sz w:val="24"/>
+          <w:szCs w:val="24"/>
+          <w:u w:val="single"/>
+        </w:rPr>
+        <w:t>SetEINThreshold</w:t>
+      </w:r>
+      <w:proofErr w:type="spellEnd"/>
+      <w:r>
+        <w:rPr>
+          <w:rFonts w:ascii="Times New Roman" w:hAnsi="Times New Roman" w:cs="Times New Roman"/>
+          <w:sz w:val="24"/>
+          <w:szCs w:val="24"/>
+          <w:u w:val="single"/>
+        </w:rPr>
+        <w:t>(size)</w:t>
+      </w:r>
+    </w:p>
+    <w:p>
+      <w:pPr>
+        <w:ind w:left="720"/>
+        <w:rPr>
+          <w:rFonts w:ascii="Times New Roman" w:hAnsi="Times New Roman" w:cs="Times New Roman"/>
+          <w:sz w:val="24"/>
+          <w:szCs w:val="24"/>
+        </w:rPr>
+      </w:pPr>
+      <w:r>
+        <w:rPr>
+          <w:rFonts w:ascii="Times New Roman" w:hAnsi="Times New Roman" w:cs="Times New Roman"/>
+          <w:sz w:val="24"/>
+          <w:szCs w:val="24"/>
+        </w:rPr>
+        <w:t>I</w:t>
+      </w:r>
+      <w:r>
+        <w:rPr>
+          <w:rFonts w:ascii="Times New Roman" w:hAnsi="Times New Roman" w:cs="Times New Roman"/>
+          <w:sz w:val="24"/>
+          <w:szCs w:val="24"/>
+        </w:rPr>
+        <w:t xml:space="preserve">nput: </w:t>
+      </w:r>
+      <w:r>
+        <w:rPr>
+          <w:rFonts w:ascii="Times New Roman" w:hAnsi="Times New Roman" w:cs="Times New Roman"/>
+          <w:sz w:val="24"/>
+          <w:szCs w:val="24"/>
+        </w:rPr>
+        <w:t>The</w:t>
+      </w:r>
+      <w:r>
+        <w:rPr>
+          <w:rFonts w:ascii="Times New Roman" w:hAnsi="Times New Roman" w:cs="Times New Roman"/>
+          <w:sz w:val="24"/>
+          <w:szCs w:val="24"/>
+        </w:rPr>
+        <w:t xml:space="preserve"> integer size</w:t>
+      </w:r>
+    </w:p>
+    <w:p>
+      <w:pPr>
+        <w:ind w:left="720"/>
+        <w:rPr>
+          <w:rFonts w:ascii="Times New Roman" w:hAnsi="Times New Roman" w:cs="Times New Roman"/>
+          <w:sz w:val="24"/>
+          <w:szCs w:val="24"/>
+        </w:rPr>
+      </w:pPr>
+      <w:r>
+        <w:rPr>
+          <w:rFonts w:ascii="Times New Roman" w:hAnsi="Times New Roman" w:cs="Times New Roman"/>
+          <w:sz w:val="24"/>
+          <w:szCs w:val="24"/>
+        </w:rPr>
+        <w:t>O</w:t>
+      </w:r>
+      <w:r>
+        <w:rPr>
+          <w:rFonts w:ascii="Times New Roman" w:hAnsi="Times New Roman" w:cs="Times New Roman"/>
+          <w:sz w:val="24"/>
+          <w:szCs w:val="24"/>
+        </w:rPr>
+        <w:t xml:space="preserve">utput: </w:t>
+      </w:r>
+      <w:r>
+        <w:rPr>
+          <w:rFonts w:ascii="Times New Roman" w:hAnsi="Times New Roman" w:cs="Times New Roman"/>
+          <w:sz w:val="24"/>
+          <w:szCs w:val="24"/>
+        </w:rPr>
+        <w:t>Depending on the input size, the ADT will be a certain type.</w:t>
+      </w:r>
+    </w:p>
+    <w:p>
+      <w:pPr>
+        <w:ind w:left="720"/>
+        <w:rPr>
+          <w:rFonts w:ascii="Times New Roman" w:hAnsi="Times New Roman" w:cs="Times New Roman"/>
+          <w:sz w:val="24"/>
+          <w:szCs w:val="24"/>
+        </w:rPr>
+      </w:pPr>
+      <w:r>
+        <w:rPr>
+          <w:rFonts w:ascii="Times New Roman" w:hAnsi="Times New Roman" w:cs="Times New Roman"/>
+          <w:sz w:val="24"/>
+          <w:szCs w:val="24"/>
+        </w:rPr>
+        <w:t>If (size between 0 and 100)</w:t>
+      </w:r>
+    </w:p>
+    <w:p>
+      <w:pPr>
+        <w:ind w:left="720"/>
+        <w:rPr>
+          <w:rFonts w:ascii="Times New Roman" w:hAnsi="Times New Roman" w:cs="Times New Roman"/>
+          <w:sz w:val="24"/>
+          <w:szCs w:val="24"/>
+        </w:rPr>
+      </w:pPr>
+      <w:r>
+        <w:rPr>
+          <w:rFonts w:ascii="Times New Roman" w:hAnsi="Times New Roman" w:cs="Times New Roman"/>
+          <w:sz w:val="24"/>
+          <w:szCs w:val="24"/>
+        </w:rPr>
+        <w:tab/>
+        <w:t>List is a</w:t>
+      </w:r>
+      <w:r>
+        <w:rPr>
+          <w:rFonts w:ascii="Times New Roman" w:hAnsi="Times New Roman" w:cs="Times New Roman"/>
+          <w:sz w:val="24"/>
+          <w:szCs w:val="24"/>
+        </w:rPr>
+        <w:t>n implemented LinkedList</w:t>
+      </w:r>
+    </w:p>
+    <w:p>
+      <w:pPr>
+        <w:ind w:left="720"/>
+        <w:rPr>
+          <w:rFonts w:ascii="Times New Roman" w:hAnsi="Times New Roman" w:cs="Times New Roman"/>
+          <w:sz w:val="24"/>
+          <w:szCs w:val="24"/>
+        </w:rPr>
+      </w:pPr>
+      <w:r>
+        <w:rPr>
+          <w:rFonts w:ascii="Times New Roman" w:hAnsi="Times New Roman" w:cs="Times New Roman"/>
+          <w:sz w:val="24"/>
+          <w:szCs w:val="24"/>
+        </w:rPr>
+        <w:t>If (size between 100 and 500000)</w:t>
+      </w:r>
+    </w:p>
+    <w:p>
+      <w:pPr>
+        <w:ind w:left="720"/>
+        <w:rPr>
+          <w:rFonts w:ascii="Times New Roman" w:hAnsi="Times New Roman" w:cs="Times New Roman"/>
+          <w:sz w:val="24"/>
+          <w:szCs w:val="24"/>
+        </w:rPr>
+      </w:pPr>
+      <w:r>
+        <w:rPr>
+          <w:rFonts w:ascii="Times New Roman" w:hAnsi="Times New Roman" w:cs="Times New Roman"/>
+          <w:sz w:val="24"/>
+          <w:szCs w:val="24"/>
+        </w:rPr>
+        <w:tab/>
+        <w:t>List is a</w:t>
+      </w:r>
+      <w:r>
+        <w:rPr>
+          <w:rFonts w:ascii="Times New Roman" w:hAnsi="Times New Roman" w:cs="Times New Roman"/>
+          <w:sz w:val="24"/>
+          <w:szCs w:val="24"/>
+        </w:rPr>
+        <w:t xml:space="preserve">n </w:t>
+      </w:r>
+      <w:r>
+        <w:rPr>
+          <w:rFonts w:ascii="Times New Roman" w:hAnsi="Times New Roman" w:cs="Times New Roman"/>
+          <w:sz w:val="24"/>
+          <w:szCs w:val="24"/>
+        </w:rPr>
+        <w:t>implemented BST</w:t>
+      </w:r>
+    </w:p>
+    <w:p>
+      <w:pPr>
+        <w:ind w:left="720"/>
+        <w:rPr>
+          <w:rFonts w:ascii="Times New Roman" w:hAnsi="Times New Roman" w:cs="Times New Roman"/>
+          <w:sz w:val="24"/>
+          <w:szCs w:val="24"/>
+        </w:rPr>
+      </w:pPr>
+      <w:r>
+        <w:rPr>
+          <w:rFonts w:ascii="Times New Roman" w:hAnsi="Times New Roman" w:cs="Times New Roman"/>
+          <w:sz w:val="24"/>
+          <w:szCs w:val="24"/>
+        </w:rPr>
+        <w:t>If (size more than 500000)</w:t>
+      </w:r>
+    </w:p>
+    <w:p>
+      <w:pPr>
+        <w:ind w:left="720"/>
+        <w:rPr>
+          <w:rFonts w:ascii="Times New Roman" w:hAnsi="Times New Roman" w:cs="Times New Roman"/>
+          <w:sz w:val="24"/>
+          <w:szCs w:val="24"/>
+        </w:rPr>
+      </w:pPr>
+      <w:r>
+        <w:rPr>
+          <w:rFonts w:ascii="Times New Roman" w:hAnsi="Times New Roman" w:cs="Times New Roman"/>
+          <w:sz w:val="24"/>
+          <w:szCs w:val="24"/>
+        </w:rPr>
+        <w:tab/>
+        <w:t xml:space="preserve">List is </w:t>
+      </w:r>
+      <w:r>
+        <w:rPr>
+          <w:rFonts w:ascii="Times New Roman" w:hAnsi="Times New Roman" w:cs="Times New Roman"/>
+          <w:sz w:val="24"/>
+          <w:szCs w:val="24"/>
+        </w:rPr>
+        <w:t xml:space="preserve">an implemented </w:t>
+      </w:r>
+      <w:proofErr w:type="spellStart"/>
+      <w:r>
+        <w:rPr>
+          <w:rFonts w:ascii="Times New Roman" w:hAnsi="Times New Roman" w:cs="Times New Roman"/>
+          <w:sz w:val="24"/>
+          <w:szCs w:val="24"/>
+        </w:rPr>
+        <w:t>HashTable</w:t>
+      </w:r>
+      <w:proofErr w:type="spellEnd"/>
+    </w:p>
+    <w:p>
+      <w:pPr>
+        <w:ind w:left="720"/>
+        <w:rPr>
+          <w:rFonts w:ascii="Times New Roman" w:hAnsi="Times New Roman" w:cs="Times New Roman"/>
+          <w:sz w:val="24"/>
+          <w:szCs w:val="24"/>
+        </w:rPr>
+      </w:pPr>
+    </w:p>
+    <w:p>
+      <w:pPr>
+        <w:rPr>
+          <w:rFonts w:ascii="Times New Roman" w:hAnsi="Times New Roman" w:cs="Times New Roman"/>
+          <w:sz w:val="24"/>
+          <w:szCs w:val="24"/>
+        </w:rPr>
+      </w:pPr>
+      <w:r>
+        <w:rPr>
+          <w:rFonts w:ascii="Times New Roman" w:hAnsi="Times New Roman" w:cs="Times New Roman"/>
+          <w:sz w:val="24"/>
+          <w:szCs w:val="24"/>
+        </w:rPr>
+        <w:br w:type="page"/>
+      </w:r>
+    </w:p>
+    <w:p>
+      <w:pPr>
+        <w:rPr>
+          <w:rFonts w:ascii="Times New Roman" w:hAnsi="Times New Roman" w:cs="Times New Roman"/>
+          <w:sz w:val="24"/>
+          <w:szCs w:val="24"/>
+          <w:u w:val="single"/>
+        </w:rPr>
+      </w:pPr>
+      <w:r>
+        <w:rPr>
+          <w:rFonts w:ascii="Times New Roman" w:hAnsi="Times New Roman" w:cs="Times New Roman"/>
+          <w:sz w:val="24"/>
+          <w:szCs w:val="24"/>
+          <w:u w:val="single"/>
+        </w:rPr>
+        <w:lastRenderedPageBreak/>
+        <w:t xml:space="preserve">Algorithm </w:t>
+      </w:r>
+      <w:r>
+        <w:rPr>
+          <w:rFonts w:ascii="Times New Roman" w:hAnsi="Times New Roman" w:cs="Times New Roman"/>
+          <w:sz w:val="24"/>
+          <w:szCs w:val="24"/>
+          <w:u w:val="single"/>
+        </w:rPr>
+        <w:t>remove</w:t>
+      </w:r>
+      <w:r>
+        <w:rPr>
+          <w:rFonts w:ascii="Times New Roman" w:hAnsi="Times New Roman" w:cs="Times New Roman"/>
+          <w:sz w:val="24"/>
+          <w:szCs w:val="24"/>
+          <w:u w:val="single"/>
+        </w:rPr>
+        <w:t>(</w:t>
+      </w:r>
+      <w:proofErr w:type="spellStart"/>
+      <w:r>
+        <w:rPr>
+          <w:rFonts w:ascii="Times New Roman" w:hAnsi="Times New Roman" w:cs="Times New Roman"/>
+          <w:sz w:val="24"/>
+          <w:szCs w:val="24"/>
+          <w:u w:val="single"/>
+        </w:rPr>
+        <w:t>ElasticERL</w:t>
+      </w:r>
+      <w:proofErr w:type="spellEnd"/>
+      <w:r>
+        <w:rPr>
+          <w:rFonts w:ascii="Times New Roman" w:hAnsi="Times New Roman" w:cs="Times New Roman"/>
+          <w:sz w:val="24"/>
+          <w:szCs w:val="24"/>
+          <w:u w:val="single"/>
+        </w:rPr>
+        <w:t>, key)</w:t>
+      </w:r>
+    </w:p>
+    <w:p>
+      <w:pPr>
+        <w:rPr>
+          <w:rFonts w:ascii="Times New Roman" w:hAnsi="Times New Roman" w:cs="Times New Roman"/>
+          <w:sz w:val="24"/>
+          <w:szCs w:val="24"/>
+        </w:rPr>
+      </w:pPr>
+      <w:r>
+        <w:rPr>
+          <w:rFonts w:ascii="Times New Roman" w:hAnsi="Times New Roman" w:cs="Times New Roman"/>
+          <w:sz w:val="24"/>
+          <w:szCs w:val="24"/>
+        </w:rPr>
+        <w:tab/>
+        <w:t xml:space="preserve">Input: </w:t>
+      </w:r>
+      <w:proofErr w:type="spellStart"/>
+      <w:r>
+        <w:rPr>
+          <w:rFonts w:ascii="Times New Roman" w:hAnsi="Times New Roman" w:cs="Times New Roman"/>
+          <w:sz w:val="24"/>
+          <w:szCs w:val="24"/>
+        </w:rPr>
+        <w:t>ElasticERL</w:t>
+      </w:r>
+      <w:proofErr w:type="spellEnd"/>
+      <w:r>
+        <w:rPr>
+          <w:rFonts w:ascii="Times New Roman" w:hAnsi="Times New Roman" w:cs="Times New Roman"/>
+          <w:sz w:val="24"/>
+          <w:szCs w:val="24"/>
+        </w:rPr>
+        <w:t xml:space="preserve"> object</w:t>
+      </w:r>
+      <w:r>
+        <w:rPr>
+          <w:rFonts w:ascii="Times New Roman" w:hAnsi="Times New Roman" w:cs="Times New Roman"/>
+          <w:sz w:val="24"/>
+          <w:szCs w:val="24"/>
+        </w:rPr>
+        <w:t xml:space="preserve"> to remove from</w:t>
+      </w:r>
+      <w:r>
+        <w:rPr>
+          <w:rFonts w:ascii="Times New Roman" w:hAnsi="Times New Roman" w:cs="Times New Roman"/>
+          <w:sz w:val="24"/>
+          <w:szCs w:val="24"/>
+        </w:rPr>
+        <w:t xml:space="preserve">, </w:t>
+      </w:r>
+      <w:r>
+        <w:rPr>
+          <w:rFonts w:ascii="Times New Roman" w:hAnsi="Times New Roman" w:cs="Times New Roman"/>
+          <w:sz w:val="24"/>
+          <w:szCs w:val="24"/>
+        </w:rPr>
+        <w:t>the int</w:t>
+      </w:r>
+      <w:r>
+        <w:rPr>
+          <w:rFonts w:ascii="Times New Roman" w:hAnsi="Times New Roman" w:cs="Times New Roman"/>
+          <w:sz w:val="24"/>
+          <w:szCs w:val="24"/>
+        </w:rPr>
+        <w:t xml:space="preserve"> key</w:t>
+      </w:r>
+      <w:r>
+        <w:rPr>
+          <w:rFonts w:ascii="Times New Roman" w:hAnsi="Times New Roman" w:cs="Times New Roman"/>
+          <w:sz w:val="24"/>
+          <w:szCs w:val="24"/>
+        </w:rPr>
+        <w:t xml:space="preserve"> if the entry</w:t>
+      </w:r>
+    </w:p>
+    <w:p>
+      <w:pPr>
+        <w:rPr>
+          <w:rFonts w:ascii="Times New Roman" w:hAnsi="Times New Roman" w:cs="Times New Roman"/>
+          <w:sz w:val="24"/>
+          <w:szCs w:val="24"/>
+        </w:rPr>
+      </w:pPr>
+      <w:r>
+        <w:rPr>
+          <w:rFonts w:ascii="Times New Roman" w:hAnsi="Times New Roman" w:cs="Times New Roman"/>
+          <w:sz w:val="24"/>
+          <w:szCs w:val="24"/>
+        </w:rPr>
+        <w:tab/>
+        <w:t xml:space="preserve">Output: </w:t>
+      </w:r>
+      <w:r>
+        <w:rPr>
+          <w:rFonts w:ascii="Times New Roman" w:hAnsi="Times New Roman" w:cs="Times New Roman"/>
+          <w:sz w:val="24"/>
+          <w:szCs w:val="24"/>
+        </w:rPr>
+        <w:t xml:space="preserve">If the size reaches the threshold of the </w:t>
+      </w:r>
+      <w:r>
+        <w:rPr>
+          <w:rFonts w:ascii="Times New Roman" w:hAnsi="Times New Roman" w:cs="Times New Roman"/>
+          <w:sz w:val="24"/>
+          <w:szCs w:val="24"/>
+        </w:rPr>
+        <w:t>previous</w:t>
+      </w:r>
+      <w:r>
+        <w:rPr>
+          <w:rFonts w:ascii="Times New Roman" w:hAnsi="Times New Roman" w:cs="Times New Roman"/>
+          <w:sz w:val="24"/>
+          <w:szCs w:val="24"/>
+        </w:rPr>
+        <w:t xml:space="preserve"> ADT, output the swap</w:t>
+      </w:r>
+    </w:p>
+    <w:p>
+      <w:pPr>
+        <w:rPr>
+          <w:rFonts w:ascii="Times New Roman" w:hAnsi="Times New Roman" w:cs="Times New Roman"/>
+          <w:sz w:val="24"/>
+          <w:szCs w:val="24"/>
+        </w:rPr>
+      </w:pPr>
+      <w:r>
+        <w:rPr>
+          <w:rFonts w:ascii="Times New Roman" w:hAnsi="Times New Roman" w:cs="Times New Roman"/>
+          <w:sz w:val="24"/>
+          <w:szCs w:val="24"/>
+        </w:rPr>
+        <w:tab/>
+      </w:r>
+    </w:p>
+    <w:p>
+      <w:pPr>
+        <w:rPr>
+          <w:rFonts w:ascii="Times New Roman" w:hAnsi="Times New Roman" w:cs="Times New Roman"/>
+          <w:sz w:val="24"/>
+          <w:szCs w:val="24"/>
+        </w:rPr>
+      </w:pPr>
+      <w:r>
+        <w:rPr>
+          <w:rFonts w:ascii="Times New Roman" w:hAnsi="Times New Roman" w:cs="Times New Roman"/>
+          <w:sz w:val="24"/>
+          <w:szCs w:val="24"/>
+        </w:rPr>
+        <w:tab/>
+        <w:t>If (size is less than 100)</w:t>
+      </w:r>
+    </w:p>
+    <w:p>
+      <w:pPr>
+        <w:rPr>
+          <w:rFonts w:ascii="Times New Roman" w:hAnsi="Times New Roman" w:cs="Times New Roman"/>
+          <w:sz w:val="24"/>
+          <w:szCs w:val="24"/>
+        </w:rPr>
+      </w:pPr>
+      <w:r>
+        <w:rPr>
+          <w:rFonts w:ascii="Times New Roman" w:hAnsi="Times New Roman" w:cs="Times New Roman"/>
+          <w:sz w:val="24"/>
+          <w:szCs w:val="24"/>
+        </w:rPr>
+        <w:tab/>
+      </w:r>
+      <w:r>
+        <w:rPr>
+          <w:rFonts w:ascii="Times New Roman" w:hAnsi="Times New Roman" w:cs="Times New Roman"/>
+          <w:sz w:val="24"/>
+          <w:szCs w:val="24"/>
+        </w:rPr>
+        <w:tab/>
+      </w:r>
+      <w:r>
+        <w:rPr>
+          <w:rFonts w:ascii="Times New Roman" w:hAnsi="Times New Roman" w:cs="Times New Roman"/>
+          <w:sz w:val="24"/>
+          <w:szCs w:val="24"/>
+        </w:rPr>
+        <w:t>Remove</w:t>
+      </w:r>
+      <w:r>
+        <w:rPr>
+          <w:rFonts w:ascii="Times New Roman" w:hAnsi="Times New Roman" w:cs="Times New Roman"/>
+          <w:sz w:val="24"/>
+          <w:szCs w:val="24"/>
+        </w:rPr>
+        <w:t xml:space="preserve"> object array using </w:t>
+      </w:r>
+      <w:r>
+        <w:rPr>
+          <w:rFonts w:ascii="Times New Roman" w:hAnsi="Times New Roman" w:cs="Times New Roman"/>
+          <w:sz w:val="24"/>
+          <w:szCs w:val="24"/>
+        </w:rPr>
+        <w:t>implemented LinkedList</w:t>
+      </w:r>
+    </w:p>
+    <w:p>
+      <w:pPr>
+        <w:rPr>
+          <w:rFonts w:ascii="Times New Roman" w:hAnsi="Times New Roman" w:cs="Times New Roman"/>
+          <w:sz w:val="24"/>
+          <w:szCs w:val="24"/>
+        </w:rPr>
+      </w:pPr>
+      <w:r>
+        <w:rPr>
+          <w:rFonts w:ascii="Times New Roman" w:hAnsi="Times New Roman" w:cs="Times New Roman"/>
+          <w:sz w:val="24"/>
+          <w:szCs w:val="24"/>
+        </w:rPr>
+        <w:tab/>
+      </w:r>
+      <w:r>
+        <w:rPr>
+          <w:rFonts w:ascii="Times New Roman" w:hAnsi="Times New Roman" w:cs="Times New Roman"/>
+          <w:sz w:val="24"/>
+          <w:szCs w:val="24"/>
+        </w:rPr>
+        <w:tab/>
+      </w:r>
+      <w:r>
+        <w:rPr>
+          <w:rFonts w:ascii="Times New Roman" w:hAnsi="Times New Roman" w:cs="Times New Roman"/>
+          <w:sz w:val="24"/>
+          <w:szCs w:val="24"/>
+        </w:rPr>
+        <w:t>Decrement</w:t>
+      </w:r>
+      <w:r>
+        <w:rPr>
+          <w:rFonts w:ascii="Times New Roman" w:hAnsi="Times New Roman" w:cs="Times New Roman"/>
+          <w:sz w:val="24"/>
+          <w:szCs w:val="24"/>
+        </w:rPr>
+        <w:t xml:space="preserve"> size</w:t>
+      </w:r>
+    </w:p>
+    <w:p>
+      <w:pPr>
+        <w:rPr>
+          <w:rFonts w:ascii="Times New Roman" w:hAnsi="Times New Roman" w:cs="Times New Roman"/>
+          <w:sz w:val="24"/>
+          <w:szCs w:val="24"/>
+        </w:rPr>
+      </w:pPr>
+      <w:r>
+        <w:rPr>
+          <w:rFonts w:ascii="Times New Roman" w:hAnsi="Times New Roman" w:cs="Times New Roman"/>
+          <w:sz w:val="24"/>
+          <w:szCs w:val="24"/>
+        </w:rPr>
+        <w:tab/>
+        <w:t>Else if (size between 100 and 500000)</w:t>
+      </w:r>
+    </w:p>
+    <w:p>
+      <w:pPr>
+        <w:rPr>
+          <w:rFonts w:ascii="Times New Roman" w:hAnsi="Times New Roman" w:cs="Times New Roman"/>
+          <w:sz w:val="24"/>
+          <w:szCs w:val="24"/>
+        </w:rPr>
+      </w:pPr>
+      <w:r>
+        <w:rPr>
+          <w:rFonts w:ascii="Times New Roman" w:hAnsi="Times New Roman" w:cs="Times New Roman"/>
+          <w:sz w:val="24"/>
+          <w:szCs w:val="24"/>
+        </w:rPr>
+        <w:tab/>
+      </w:r>
+      <w:r>
+        <w:rPr>
+          <w:rFonts w:ascii="Times New Roman" w:hAnsi="Times New Roman" w:cs="Times New Roman"/>
+          <w:sz w:val="24"/>
+          <w:szCs w:val="24"/>
+        </w:rPr>
+        <w:tab/>
+      </w:r>
+      <w:r>
+        <w:rPr>
+          <w:rFonts w:ascii="Times New Roman" w:hAnsi="Times New Roman" w:cs="Times New Roman"/>
+          <w:sz w:val="24"/>
+          <w:szCs w:val="24"/>
+        </w:rPr>
+        <w:t>Remove</w:t>
+      </w:r>
+      <w:r>
+        <w:rPr>
+          <w:rFonts w:ascii="Times New Roman" w:hAnsi="Times New Roman" w:cs="Times New Roman"/>
+          <w:sz w:val="24"/>
+          <w:szCs w:val="24"/>
+        </w:rPr>
+        <w:t xml:space="preserve"> object array using </w:t>
+      </w:r>
+      <w:r>
+        <w:rPr>
+          <w:rFonts w:ascii="Times New Roman" w:hAnsi="Times New Roman" w:cs="Times New Roman"/>
+          <w:sz w:val="24"/>
+          <w:szCs w:val="24"/>
+        </w:rPr>
+        <w:t>implemented</w:t>
+      </w:r>
+      <w:r>
+        <w:rPr>
+          <w:rFonts w:ascii="Times New Roman" w:hAnsi="Times New Roman" w:cs="Times New Roman"/>
+          <w:sz w:val="24"/>
+          <w:szCs w:val="24"/>
+        </w:rPr>
+        <w:t xml:space="preserve"> </w:t>
+      </w:r>
+      <w:r>
+        <w:rPr>
+          <w:rFonts w:ascii="Times New Roman" w:hAnsi="Times New Roman" w:cs="Times New Roman"/>
+          <w:sz w:val="24"/>
+          <w:szCs w:val="24"/>
+        </w:rPr>
+        <w:t>BST</w:t>
+      </w:r>
+    </w:p>
+    <w:p>
+      <w:pPr>
+        <w:rPr>
+          <w:rFonts w:ascii="Times New Roman" w:hAnsi="Times New Roman" w:cs="Times New Roman"/>
+          <w:sz w:val="24"/>
+          <w:szCs w:val="24"/>
+        </w:rPr>
+      </w:pPr>
+      <w:r>
+        <w:rPr>
+          <w:rFonts w:ascii="Times New Roman" w:hAnsi="Times New Roman" w:cs="Times New Roman"/>
+          <w:sz w:val="24"/>
+          <w:szCs w:val="24"/>
+        </w:rPr>
+        <w:tab/>
+      </w:r>
+      <w:r>
+        <w:rPr>
+          <w:rFonts w:ascii="Times New Roman" w:hAnsi="Times New Roman" w:cs="Times New Roman"/>
+          <w:sz w:val="24"/>
+          <w:szCs w:val="24"/>
+        </w:rPr>
+        <w:tab/>
+      </w:r>
+      <w:r>
+        <w:rPr>
+          <w:rFonts w:ascii="Times New Roman" w:hAnsi="Times New Roman" w:cs="Times New Roman"/>
+          <w:sz w:val="24"/>
+          <w:szCs w:val="24"/>
+        </w:rPr>
+        <w:t>Decrement</w:t>
+      </w:r>
+      <w:r>
+        <w:rPr>
+          <w:rFonts w:ascii="Times New Roman" w:hAnsi="Times New Roman" w:cs="Times New Roman"/>
+          <w:sz w:val="24"/>
+          <w:szCs w:val="24"/>
+        </w:rPr>
+        <w:t xml:space="preserve"> </w:t>
+      </w:r>
+      <w:r>
+        <w:rPr>
+          <w:rFonts w:ascii="Times New Roman" w:hAnsi="Times New Roman" w:cs="Times New Roman"/>
+          <w:sz w:val="24"/>
+          <w:szCs w:val="24"/>
+        </w:rPr>
+        <w:t>size</w:t>
+      </w:r>
+    </w:p>
+    <w:p>
+      <w:pPr>
+        <w:rPr>
+          <w:rFonts w:ascii="Times New Roman" w:hAnsi="Times New Roman" w:cs="Times New Roman"/>
+          <w:sz w:val="24"/>
+          <w:szCs w:val="24"/>
+        </w:rPr>
+      </w:pPr>
+      <w:r>
+        <w:rPr>
+          <w:rFonts w:ascii="Times New Roman" w:hAnsi="Times New Roman" w:cs="Times New Roman"/>
+          <w:sz w:val="24"/>
+          <w:szCs w:val="24"/>
+        </w:rPr>
+        <w:tab/>
+        <w:t>Else if (size</w:t>
+      </w:r>
+      <w:r>
+        <w:rPr>
+          <w:rFonts w:ascii="Times New Roman" w:hAnsi="Times New Roman" w:cs="Times New Roman"/>
+          <w:sz w:val="24"/>
+          <w:szCs w:val="24"/>
+        </w:rPr>
+        <w:t xml:space="preserve"> is</w:t>
+      </w:r>
+      <w:r>
+        <w:rPr>
+          <w:rFonts w:ascii="Times New Roman" w:hAnsi="Times New Roman" w:cs="Times New Roman"/>
+          <w:sz w:val="24"/>
+          <w:szCs w:val="24"/>
+        </w:rPr>
+        <w:t xml:space="preserve"> greater than 500000)</w:t>
+      </w:r>
+    </w:p>
+    <w:p>
+      <w:pPr>
+        <w:rPr>
+          <w:rFonts w:ascii="Times New Roman" w:hAnsi="Times New Roman" w:cs="Times New Roman"/>
+          <w:sz w:val="24"/>
+          <w:szCs w:val="24"/>
+        </w:rPr>
+      </w:pPr>
+      <w:r>
+        <w:rPr>
+          <w:rFonts w:ascii="Times New Roman" w:hAnsi="Times New Roman" w:cs="Times New Roman"/>
+          <w:sz w:val="24"/>
+          <w:szCs w:val="24"/>
+        </w:rPr>
+        <w:tab/>
+      </w:r>
+      <w:r>
+        <w:rPr>
+          <w:rFonts w:ascii="Times New Roman" w:hAnsi="Times New Roman" w:cs="Times New Roman"/>
+          <w:sz w:val="24"/>
+          <w:szCs w:val="24"/>
+        </w:rPr>
+        <w:tab/>
+      </w:r>
+      <w:r>
+        <w:rPr>
+          <w:rFonts w:ascii="Times New Roman" w:hAnsi="Times New Roman" w:cs="Times New Roman"/>
+          <w:sz w:val="24"/>
+          <w:szCs w:val="24"/>
+        </w:rPr>
+        <w:t>Remove</w:t>
+      </w:r>
+      <w:r>
+        <w:rPr>
+          <w:rFonts w:ascii="Times New Roman" w:hAnsi="Times New Roman" w:cs="Times New Roman"/>
+          <w:sz w:val="24"/>
+          <w:szCs w:val="24"/>
+        </w:rPr>
+        <w:t xml:space="preserve"> object array using </w:t>
+      </w:r>
+      <w:r>
+        <w:rPr>
+          <w:rFonts w:ascii="Times New Roman" w:hAnsi="Times New Roman" w:cs="Times New Roman"/>
+          <w:sz w:val="24"/>
+          <w:szCs w:val="24"/>
+        </w:rPr>
+        <w:t xml:space="preserve">implemented </w:t>
+      </w:r>
+      <w:proofErr w:type="spellStart"/>
+      <w:r>
+        <w:rPr>
+          <w:rFonts w:ascii="Times New Roman" w:hAnsi="Times New Roman" w:cs="Times New Roman"/>
+          <w:sz w:val="24"/>
+          <w:szCs w:val="24"/>
+        </w:rPr>
+        <w:t>HashTable</w:t>
+      </w:r>
+      <w:proofErr w:type="spellEnd"/>
+    </w:p>
+    <w:p>
+      <w:pPr>
+        <w:rPr>
+          <w:rFonts w:ascii="Times New Roman" w:hAnsi="Times New Roman" w:cs="Times New Roman"/>
+          <w:sz w:val="24"/>
+          <w:szCs w:val="24"/>
+        </w:rPr>
+      </w:pPr>
+      <w:r>
+        <w:rPr>
+          <w:rFonts w:ascii="Times New Roman" w:hAnsi="Times New Roman" w:cs="Times New Roman"/>
+          <w:sz w:val="24"/>
+          <w:szCs w:val="24"/>
+        </w:rPr>
+        <w:tab/>
+      </w:r>
+      <w:r>
+        <w:rPr>
+          <w:rFonts w:ascii="Times New Roman" w:hAnsi="Times New Roman" w:cs="Times New Roman"/>
+          <w:sz w:val="24"/>
+          <w:szCs w:val="24"/>
+        </w:rPr>
+        <w:tab/>
+      </w:r>
+      <w:r>
+        <w:rPr>
+          <w:rFonts w:ascii="Times New Roman" w:hAnsi="Times New Roman" w:cs="Times New Roman"/>
+          <w:sz w:val="24"/>
+          <w:szCs w:val="24"/>
+        </w:rPr>
+        <w:t>Decrement</w:t>
+      </w:r>
+      <w:r>
+        <w:rPr>
+          <w:rFonts w:ascii="Times New Roman" w:hAnsi="Times New Roman" w:cs="Times New Roman"/>
+          <w:sz w:val="24"/>
+          <w:szCs w:val="24"/>
+        </w:rPr>
+        <w:t xml:space="preserve"> </w:t>
+      </w:r>
+      <w:r>
+        <w:rPr>
+          <w:rFonts w:ascii="Times New Roman" w:hAnsi="Times New Roman" w:cs="Times New Roman"/>
+          <w:sz w:val="24"/>
+          <w:szCs w:val="24"/>
+        </w:rPr>
+        <w:t>size</w:t>
+      </w:r>
+      <w:r>
+        <w:rPr>
+          <w:rFonts w:ascii="Times New Roman" w:hAnsi="Times New Roman" w:cs="Times New Roman"/>
+          <w:sz w:val="24"/>
+          <w:szCs w:val="24"/>
+        </w:rPr>
+        <w:tab/>
+      </w:r>
+    </w:p>
+    <w:p>
+      <w:pPr>
+        <w:rPr>
+          <w:rFonts w:ascii="Times New Roman" w:hAnsi="Times New Roman" w:cs="Times New Roman"/>
+          <w:sz w:val="24"/>
+          <w:szCs w:val="24"/>
+          <w:u w:val="single"/>
+        </w:rPr>
+      </w:pPr>
+      <w:r>
+        <w:rPr>
+          <w:rFonts w:ascii="Times New Roman" w:hAnsi="Times New Roman" w:cs="Times New Roman"/>
+          <w:sz w:val="24"/>
+          <w:szCs w:val="24"/>
+          <w:u w:val="single"/>
+        </w:rPr>
+        <w:t xml:space="preserve">Algorithm </w:t>
+      </w:r>
+      <w:proofErr w:type="spellStart"/>
+      <w:r>
+        <w:rPr>
+          <w:rFonts w:ascii="Times New Roman" w:hAnsi="Times New Roman" w:cs="Times New Roman"/>
+          <w:sz w:val="24"/>
+          <w:szCs w:val="24"/>
+          <w:u w:val="single"/>
+        </w:rPr>
+        <w:t>nextKey</w:t>
+      </w:r>
+      <w:proofErr w:type="spellEnd"/>
+      <w:r>
+        <w:rPr>
+          <w:rFonts w:ascii="Times New Roman" w:hAnsi="Times New Roman" w:cs="Times New Roman"/>
+          <w:sz w:val="24"/>
+          <w:szCs w:val="24"/>
+          <w:u w:val="single"/>
+        </w:rPr>
+        <w:t>(</w:t>
+      </w:r>
+      <w:proofErr w:type="spellStart"/>
+      <w:r>
+        <w:rPr>
+          <w:rFonts w:ascii="Times New Roman" w:hAnsi="Times New Roman" w:cs="Times New Roman"/>
+          <w:sz w:val="24"/>
+          <w:szCs w:val="24"/>
+          <w:u w:val="single"/>
+        </w:rPr>
+        <w:t>ElasticERL</w:t>
+      </w:r>
+      <w:proofErr w:type="spellEnd"/>
+      <w:r>
+        <w:rPr>
+          <w:rFonts w:ascii="Times New Roman" w:hAnsi="Times New Roman" w:cs="Times New Roman"/>
+          <w:sz w:val="24"/>
+          <w:szCs w:val="24"/>
+          <w:u w:val="single"/>
+        </w:rPr>
+        <w:t>, key)</w:t>
+      </w:r>
+    </w:p>
+    <w:p>
+      <w:pPr>
+        <w:rPr>
+          <w:rFonts w:ascii="Times New Roman" w:hAnsi="Times New Roman" w:cs="Times New Roman"/>
+          <w:sz w:val="24"/>
+          <w:szCs w:val="24"/>
+        </w:rPr>
+      </w:pPr>
+      <w:r>
+        <w:rPr>
+          <w:rFonts w:ascii="Times New Roman" w:hAnsi="Times New Roman" w:cs="Times New Roman"/>
+          <w:sz w:val="24"/>
+          <w:szCs w:val="24"/>
+        </w:rPr>
+        <w:tab/>
+        <w:t xml:space="preserve">Input: </w:t>
+      </w:r>
+      <w:proofErr w:type="spellStart"/>
+      <w:r>
+        <w:rPr>
+          <w:rFonts w:ascii="Times New Roman" w:hAnsi="Times New Roman" w:cs="Times New Roman"/>
+          <w:sz w:val="24"/>
+          <w:szCs w:val="24"/>
+        </w:rPr>
+        <w:t>ElasticERL</w:t>
+      </w:r>
+      <w:proofErr w:type="spellEnd"/>
+      <w:r>
+        <w:rPr>
+          <w:rFonts w:ascii="Times New Roman" w:hAnsi="Times New Roman" w:cs="Times New Roman"/>
+          <w:sz w:val="24"/>
+          <w:szCs w:val="24"/>
+        </w:rPr>
+        <w:t xml:space="preserve"> to search through, the int key to find the following key</w:t>
+      </w:r>
+    </w:p>
+    <w:p>
+      <w:pPr>
+        <w:rPr>
+          <w:rFonts w:ascii="Times New Roman" w:hAnsi="Times New Roman" w:cs="Times New Roman"/>
+          <w:sz w:val="24"/>
+          <w:szCs w:val="24"/>
+        </w:rPr>
+      </w:pPr>
+      <w:r>
+        <w:rPr>
+          <w:rFonts w:ascii="Times New Roman" w:hAnsi="Times New Roman" w:cs="Times New Roman"/>
+          <w:sz w:val="24"/>
+          <w:szCs w:val="24"/>
+        </w:rPr>
+        <w:tab/>
+        <w:t>Create int k that will hold the following key regardless of the ADT type</w:t>
+      </w:r>
+    </w:p>
+    <w:p>
+      <w:pPr>
+        <w:ind w:firstLine="720"/>
+        <w:rPr>
+          <w:rFonts w:ascii="Times New Roman" w:hAnsi="Times New Roman" w:cs="Times New Roman"/>
+          <w:sz w:val="24"/>
+          <w:szCs w:val="24"/>
+        </w:rPr>
+      </w:pPr>
+      <w:r>
+        <w:rPr>
+          <w:rFonts w:ascii="Times New Roman" w:hAnsi="Times New Roman" w:cs="Times New Roman"/>
+          <w:sz w:val="24"/>
+          <w:szCs w:val="24"/>
+        </w:rPr>
+        <w:t>If (size is less than 100)</w:t>
+      </w:r>
+    </w:p>
+    <w:p>
+      <w:pPr>
+        <w:rPr>
+          <w:rFonts w:ascii="Times New Roman" w:hAnsi="Times New Roman" w:cs="Times New Roman"/>
+          <w:sz w:val="24"/>
+          <w:szCs w:val="24"/>
+        </w:rPr>
+      </w:pPr>
+      <w:r>
+        <w:rPr>
+          <w:rFonts w:ascii="Times New Roman" w:hAnsi="Times New Roman" w:cs="Times New Roman"/>
+          <w:sz w:val="24"/>
+          <w:szCs w:val="24"/>
+        </w:rPr>
+        <w:tab/>
+      </w:r>
+      <w:r>
+        <w:rPr>
+          <w:rFonts w:ascii="Times New Roman" w:hAnsi="Times New Roman" w:cs="Times New Roman"/>
+          <w:sz w:val="24"/>
+          <w:szCs w:val="24"/>
+        </w:rPr>
+        <w:tab/>
+      </w:r>
+      <w:r>
+        <w:rPr>
+          <w:rFonts w:ascii="Times New Roman" w:hAnsi="Times New Roman" w:cs="Times New Roman"/>
+          <w:sz w:val="24"/>
+          <w:szCs w:val="24"/>
+        </w:rPr>
+        <w:t>Find following key in the LinkedList</w:t>
+      </w:r>
+    </w:p>
+    <w:p>
+      <w:pPr>
+        <w:rPr>
+          <w:rFonts w:ascii="Times New Roman" w:hAnsi="Times New Roman" w:cs="Times New Roman"/>
+          <w:sz w:val="24"/>
+          <w:szCs w:val="24"/>
+        </w:rPr>
+      </w:pPr>
+      <w:r>
+        <w:rPr>
+          <w:rFonts w:ascii="Times New Roman" w:hAnsi="Times New Roman" w:cs="Times New Roman"/>
+          <w:sz w:val="24"/>
+          <w:szCs w:val="24"/>
+        </w:rPr>
+        <w:tab/>
+      </w:r>
+      <w:r>
+        <w:rPr>
+          <w:rFonts w:ascii="Times New Roman" w:hAnsi="Times New Roman" w:cs="Times New Roman"/>
+          <w:sz w:val="24"/>
+          <w:szCs w:val="24"/>
+        </w:rPr>
+        <w:tab/>
+        <w:t>k &lt;- following key</w:t>
+      </w:r>
+    </w:p>
+    <w:p>
+      <w:pPr>
+        <w:rPr>
+          <w:rFonts w:ascii="Times New Roman" w:hAnsi="Times New Roman" w:cs="Times New Roman"/>
+          <w:sz w:val="24"/>
+          <w:szCs w:val="24"/>
+        </w:rPr>
+      </w:pPr>
+      <w:r>
+        <w:rPr>
+          <w:rFonts w:ascii="Times New Roman" w:hAnsi="Times New Roman" w:cs="Times New Roman"/>
+          <w:sz w:val="24"/>
+          <w:szCs w:val="24"/>
+        </w:rPr>
+        <w:tab/>
+        <w:t>Else if (size between 100 and 500000)</w:t>
+      </w:r>
+    </w:p>
+    <w:p>
+      <w:pPr>
+        <w:rPr>
+          <w:rFonts w:ascii="Times New Roman" w:hAnsi="Times New Roman" w:cs="Times New Roman"/>
+          <w:sz w:val="24"/>
+          <w:szCs w:val="24"/>
+        </w:rPr>
+      </w:pPr>
+      <w:r>
+        <w:rPr>
+          <w:rFonts w:ascii="Times New Roman" w:hAnsi="Times New Roman" w:cs="Times New Roman"/>
+          <w:sz w:val="24"/>
+          <w:szCs w:val="24"/>
+        </w:rPr>
+        <w:tab/>
+      </w:r>
+      <w:r>
+        <w:rPr>
+          <w:rFonts w:ascii="Times New Roman" w:hAnsi="Times New Roman" w:cs="Times New Roman"/>
+          <w:sz w:val="24"/>
+          <w:szCs w:val="24"/>
+        </w:rPr>
+        <w:tab/>
+      </w:r>
+      <w:r>
+        <w:rPr>
+          <w:rFonts w:ascii="Times New Roman" w:hAnsi="Times New Roman" w:cs="Times New Roman"/>
+          <w:sz w:val="24"/>
+          <w:szCs w:val="24"/>
+        </w:rPr>
+        <w:t xml:space="preserve">Find following key in the </w:t>
+      </w:r>
+      <w:r>
+        <w:rPr>
+          <w:rFonts w:ascii="Times New Roman" w:hAnsi="Times New Roman" w:cs="Times New Roman"/>
+          <w:sz w:val="24"/>
+          <w:szCs w:val="24"/>
+        </w:rPr>
+        <w:t>BST</w:t>
+      </w:r>
+    </w:p>
+    <w:p>
+      <w:pPr>
+        <w:rPr>
+          <w:rFonts w:ascii="Times New Roman" w:hAnsi="Times New Roman" w:cs="Times New Roman"/>
+          <w:sz w:val="24"/>
+          <w:szCs w:val="24"/>
+        </w:rPr>
+      </w:pPr>
+      <w:r>
+        <w:rPr>
+          <w:rFonts w:ascii="Times New Roman" w:hAnsi="Times New Roman" w:cs="Times New Roman"/>
+          <w:sz w:val="24"/>
+          <w:szCs w:val="24"/>
+        </w:rPr>
+        <w:tab/>
+      </w:r>
+      <w:r>
+        <w:rPr>
+          <w:rFonts w:ascii="Times New Roman" w:hAnsi="Times New Roman" w:cs="Times New Roman"/>
+          <w:sz w:val="24"/>
+          <w:szCs w:val="24"/>
+        </w:rPr>
+        <w:tab/>
+        <w:t>k &lt;- following key</w:t>
+      </w:r>
+    </w:p>
+    <w:p>
+      <w:pPr>
+        <w:rPr>
+          <w:rFonts w:ascii="Times New Roman" w:hAnsi="Times New Roman" w:cs="Times New Roman"/>
+          <w:sz w:val="24"/>
+          <w:szCs w:val="24"/>
+        </w:rPr>
+      </w:pPr>
+      <w:r>
+        <w:rPr>
+          <w:rFonts w:ascii="Times New Roman" w:hAnsi="Times New Roman" w:cs="Times New Roman"/>
+          <w:sz w:val="24"/>
+          <w:szCs w:val="24"/>
+        </w:rPr>
+        <w:tab/>
+        <w:t>Else if (size</w:t>
+      </w:r>
+      <w:r>
+        <w:rPr>
+          <w:rFonts w:ascii="Times New Roman" w:hAnsi="Times New Roman" w:cs="Times New Roman"/>
+          <w:sz w:val="24"/>
+          <w:szCs w:val="24"/>
+        </w:rPr>
+        <w:t xml:space="preserve"> is</w:t>
+      </w:r>
+      <w:r>
+        <w:rPr>
+          <w:rFonts w:ascii="Times New Roman" w:hAnsi="Times New Roman" w:cs="Times New Roman"/>
+          <w:sz w:val="24"/>
+          <w:szCs w:val="24"/>
+        </w:rPr>
+        <w:t xml:space="preserve"> greater than 500000)</w:t>
+      </w:r>
+    </w:p>
+    <w:p>
+      <w:pPr>
+        <w:rPr>
+          <w:rFonts w:ascii="Times New Roman" w:hAnsi="Times New Roman" w:cs="Times New Roman"/>
+          <w:sz w:val="24"/>
+          <w:szCs w:val="24"/>
+        </w:rPr>
+      </w:pPr>
+      <w:r>
+        <w:rPr>
+          <w:rFonts w:ascii="Times New Roman" w:hAnsi="Times New Roman" w:cs="Times New Roman"/>
+          <w:sz w:val="24"/>
+          <w:szCs w:val="24"/>
+        </w:rPr>
+        <w:tab/>
+      </w:r>
+      <w:r>
+        <w:rPr>
+          <w:rFonts w:ascii="Times New Roman" w:hAnsi="Times New Roman" w:cs="Times New Roman"/>
+          <w:sz w:val="24"/>
+          <w:szCs w:val="24"/>
+        </w:rPr>
+        <w:tab/>
+      </w:r>
+      <w:r>
+        <w:rPr>
+          <w:rFonts w:ascii="Times New Roman" w:hAnsi="Times New Roman" w:cs="Times New Roman"/>
+          <w:sz w:val="24"/>
+          <w:szCs w:val="24"/>
+        </w:rPr>
+        <w:t xml:space="preserve">Find following key in the </w:t>
+      </w:r>
+      <w:proofErr w:type="spellStart"/>
+      <w:r>
+        <w:rPr>
+          <w:rFonts w:ascii="Times New Roman" w:hAnsi="Times New Roman" w:cs="Times New Roman"/>
+          <w:sz w:val="24"/>
+          <w:szCs w:val="24"/>
+        </w:rPr>
+        <w:t>HashTable</w:t>
+      </w:r>
+      <w:proofErr w:type="spellEnd"/>
+    </w:p>
+    <w:p>
+      <w:pPr>
+        <w:rPr>
+          <w:rFonts w:ascii="Times New Roman" w:hAnsi="Times New Roman" w:cs="Times New Roman"/>
+          <w:sz w:val="24"/>
+          <w:szCs w:val="24"/>
+        </w:rPr>
+      </w:pPr>
+      <w:r>
+        <w:rPr>
+          <w:rFonts w:ascii="Times New Roman" w:hAnsi="Times New Roman" w:cs="Times New Roman"/>
+          <w:sz w:val="24"/>
+          <w:szCs w:val="24"/>
+        </w:rPr>
+        <w:tab/>
+      </w:r>
+      <w:r>
+        <w:rPr>
+          <w:rFonts w:ascii="Times New Roman" w:hAnsi="Times New Roman" w:cs="Times New Roman"/>
+          <w:sz w:val="24"/>
+          <w:szCs w:val="24"/>
+        </w:rPr>
+        <w:tab/>
+        <w:t>k &lt;- following key</w:t>
+      </w:r>
+    </w:p>
+    <w:p>
+      <w:pPr>
+        <w:rPr>
+          <w:rFonts w:ascii="Times New Roman" w:hAnsi="Times New Roman" w:cs="Times New Roman"/>
+          <w:sz w:val="24"/>
+          <w:szCs w:val="24"/>
+        </w:rPr>
+      </w:pPr>
+      <w:r>
+        <w:rPr>
+          <w:rFonts w:ascii="Times New Roman" w:hAnsi="Times New Roman" w:cs="Times New Roman"/>
+          <w:sz w:val="24"/>
+          <w:szCs w:val="24"/>
+        </w:rPr>
+        <w:tab/>
+        <w:t>Return k</w:t>
+      </w:r>
+      <w:r>
+        <w:rPr>
+          <w:rFonts w:ascii="Times New Roman" w:hAnsi="Times New Roman" w:cs="Times New Roman"/>
+          <w:sz w:val="24"/>
+          <w:szCs w:val="24"/>
+        </w:rPr>
+        <w:tab/>
+      </w:r>
+    </w:p>
+    <w:p>
+      <w:pPr>
+        <w:rPr>
+          <w:rFonts w:ascii="Times New Roman" w:hAnsi="Times New Roman" w:cs="Times New Roman"/>
+          <w:sz w:val="24"/>
+          <w:szCs w:val="24"/>
+        </w:rPr>
+      </w:pPr>
+      <w:r>
+        <w:rPr>
+          <w:rFonts w:ascii="Times New Roman" w:hAnsi="Times New Roman" w:cs="Times New Roman"/>
+          <w:sz w:val="24"/>
+          <w:szCs w:val="24"/>
+        </w:rPr>
+        <w:br w:type="page"/>
+      </w:r>
+    </w:p>
+    <w:p>
+      <w:pPr>
+        <w:rPr>
+          <w:rFonts w:ascii="Times New Roman" w:hAnsi="Times New Roman" w:cs="Times New Roman"/>
+          <w:b/>
+          <w:bCs/>
+          <w:sz w:val="24"/>
+          <w:szCs w:val="24"/>
+        </w:rPr>
+      </w:pPr>
+      <w:r>
+        <w:rPr>
+          <w:rFonts w:ascii="Times New Roman" w:hAnsi="Times New Roman" w:cs="Times New Roman"/>
+          <w:b/>
+          <w:bCs/>
+          <w:sz w:val="24"/>
+          <w:szCs w:val="24"/>
+        </w:rPr>
+        <w:lastRenderedPageBreak/>
+        <w:t>3.</w:t>
+      </w:r>
+    </w:p>
+    <w:p>
+      <w:pPr>
+        <w:rPr>
+          <w:rFonts w:ascii="Times New Roman" w:hAnsi="Times New Roman" w:cs="Times New Roman"/>
+          <w:sz w:val="24"/>
+          <w:szCs w:val="24"/>
+        </w:rPr>
+      </w:pPr>
+      <w:r>
+        <w:rPr>
+          <w:rFonts w:ascii="Times New Roman" w:hAnsi="Times New Roman" w:cs="Times New Roman"/>
+          <w:b/>
+          <w:bCs/>
+          <w:sz w:val="24"/>
+          <w:szCs w:val="24"/>
+        </w:rPr>
+        <w:t>Time:</w:t>
+      </w:r>
+    </w:p>
+    <w:p>
+      <w:pPr>
+        <w:rPr>
+          <w:rFonts w:ascii="Times New Roman" w:hAnsi="Times New Roman" w:cs="Times New Roman"/>
+          <w:sz w:val="24"/>
+          <w:szCs w:val="24"/>
+        </w:rPr>
+      </w:pPr>
+      <w:r>
+        <w:rPr>
+          <w:rFonts w:ascii="Times New Roman" w:hAnsi="Times New Roman" w:cs="Times New Roman"/>
+          <w:sz w:val="24"/>
+          <w:szCs w:val="24"/>
+          <w:u w:val="single"/>
+        </w:rPr>
+        <w:t>LinkedList:</w:t>
+      </w:r>
+    </w:p>
+    <w:p>
+      <w:pPr>
+        <w:pStyle w:val="ListParagraph"/>
+        <w:numPr>
+          <w:ilvl w:val="0"/>
+          <w:numId w:val="2"/>
+        </w:numPr>
+        <w:rPr>
+          <w:rFonts w:ascii="Times New Roman" w:hAnsi="Times New Roman" w:cs="Times New Roman"/>
+          <w:sz w:val="24"/>
+          <w:szCs w:val="24"/>
+        </w:rPr>
+      </w:pPr>
+      <w:r>
+        <w:rPr>
+          <w:rFonts w:ascii="Times New Roman" w:hAnsi="Times New Roman" w:cs="Times New Roman"/>
+          <w:sz w:val="24"/>
+          <w:szCs w:val="24"/>
+        </w:rPr>
+        <w:t>Add: O(1), adding to the end of the LinkedList is constant time due to tail pointers.</w:t>
+      </w:r>
+    </w:p>
+    <w:p>
+      <w:pPr>
+        <w:pStyle w:val="ListParagraph"/>
+        <w:numPr>
+          <w:ilvl w:val="0"/>
+          <w:numId w:val="2"/>
+        </w:numPr>
+        <w:rPr>
+          <w:rFonts w:ascii="Times New Roman" w:hAnsi="Times New Roman" w:cs="Times New Roman"/>
+          <w:sz w:val="24"/>
+          <w:szCs w:val="24"/>
+        </w:rPr>
+      </w:pPr>
+      <w:proofErr w:type="spellStart"/>
+      <w:r>
+        <w:rPr>
+          <w:rFonts w:ascii="Times New Roman" w:hAnsi="Times New Roman" w:cs="Times New Roman"/>
+          <w:sz w:val="24"/>
+          <w:szCs w:val="24"/>
+        </w:rPr>
+        <w:t>SetEINThreshold</w:t>
+      </w:r>
+      <w:proofErr w:type="spellEnd"/>
+      <w:r>
+        <w:rPr>
+          <w:rFonts w:ascii="Times New Roman" w:hAnsi="Times New Roman" w:cs="Times New Roman"/>
+          <w:sz w:val="24"/>
+          <w:szCs w:val="24"/>
+        </w:rPr>
+        <w:t xml:space="preserve">: O(n), as if we reach a </w:t>
+      </w:r>
+      <w:r>
+        <w:rPr>
+          <w:rFonts w:ascii="Times New Roman" w:hAnsi="Times New Roman" w:cs="Times New Roman"/>
+          <w:sz w:val="24"/>
+          <w:szCs w:val="24"/>
+        </w:rPr>
+        <w:t>threshold,</w:t>
+      </w:r>
+      <w:r>
+        <w:rPr>
+          <w:rFonts w:ascii="Times New Roman" w:hAnsi="Times New Roman" w:cs="Times New Roman"/>
+          <w:sz w:val="24"/>
+          <w:szCs w:val="24"/>
+        </w:rPr>
+        <w:t xml:space="preserve"> we must copy all the values to the next ADT one by one</w:t>
+      </w:r>
+    </w:p>
+    <w:p>
+      <w:pPr>
+        <w:pStyle w:val="ListParagraph"/>
+        <w:numPr>
+          <w:ilvl w:val="0"/>
+          <w:numId w:val="2"/>
+        </w:numPr>
+        <w:rPr>
+          <w:rFonts w:ascii="Times New Roman" w:hAnsi="Times New Roman" w:cs="Times New Roman"/>
+          <w:sz w:val="24"/>
+          <w:szCs w:val="24"/>
+        </w:rPr>
+      </w:pPr>
+      <w:r>
+        <w:rPr>
+          <w:rFonts w:ascii="Times New Roman" w:hAnsi="Times New Roman" w:cs="Times New Roman"/>
+          <w:sz w:val="24"/>
+          <w:szCs w:val="24"/>
+        </w:rPr>
+        <w:t xml:space="preserve">Remove: O(n), we must traverse the LinkedList node by node </w:t>
+      </w:r>
+      <w:proofErr w:type="spellStart"/>
+      <w:r>
+        <w:rPr>
+          <w:rFonts w:ascii="Times New Roman" w:hAnsi="Times New Roman" w:cs="Times New Roman"/>
+          <w:sz w:val="24"/>
+          <w:szCs w:val="24"/>
+        </w:rPr>
+        <w:t>til</w:t>
+      </w:r>
+      <w:proofErr w:type="spellEnd"/>
+      <w:r>
+        <w:rPr>
+          <w:rFonts w:ascii="Times New Roman" w:hAnsi="Times New Roman" w:cs="Times New Roman"/>
+          <w:sz w:val="24"/>
+          <w:szCs w:val="24"/>
+        </w:rPr>
+        <w:t xml:space="preserve"> we find the one to remove.</w:t>
+      </w:r>
+    </w:p>
+    <w:p>
+      <w:pPr>
+        <w:pStyle w:val="ListParagraph"/>
+        <w:numPr>
+          <w:ilvl w:val="0"/>
+          <w:numId w:val="2"/>
+        </w:numPr>
+        <w:rPr>
+          <w:rFonts w:ascii="Times New Roman" w:hAnsi="Times New Roman" w:cs="Times New Roman"/>
+          <w:sz w:val="24"/>
+          <w:szCs w:val="24"/>
+        </w:rPr>
+      </w:pPr>
+      <w:proofErr w:type="spellStart"/>
+      <w:r>
+        <w:rPr>
+          <w:rFonts w:ascii="Times New Roman" w:hAnsi="Times New Roman" w:cs="Times New Roman"/>
+          <w:sz w:val="24"/>
+          <w:szCs w:val="24"/>
+        </w:rPr>
+        <w:t>NextKey</w:t>
+      </w:r>
+      <w:proofErr w:type="spellEnd"/>
+      <w:r>
+        <w:rPr>
+          <w:rFonts w:ascii="Times New Roman" w:hAnsi="Times New Roman" w:cs="Times New Roman"/>
+          <w:sz w:val="24"/>
+          <w:szCs w:val="24"/>
+        </w:rPr>
+        <w:t xml:space="preserve">: O(n) we must traverse the LinkedList node by node </w:t>
+      </w:r>
+      <w:proofErr w:type="spellStart"/>
+      <w:r>
+        <w:rPr>
+          <w:rFonts w:ascii="Times New Roman" w:hAnsi="Times New Roman" w:cs="Times New Roman"/>
+          <w:sz w:val="24"/>
+          <w:szCs w:val="24"/>
+        </w:rPr>
+        <w:t>til</w:t>
+      </w:r>
+      <w:proofErr w:type="spellEnd"/>
+      <w:r>
+        <w:rPr>
+          <w:rFonts w:ascii="Times New Roman" w:hAnsi="Times New Roman" w:cs="Times New Roman"/>
+          <w:sz w:val="24"/>
+          <w:szCs w:val="24"/>
+        </w:rPr>
+        <w:t xml:space="preserve"> we find the node that we want to find to following node key.</w:t>
+      </w:r>
+    </w:p>
+    <w:p>
+      <w:pPr>
+        <w:rPr>
+          <w:rFonts w:ascii="Times New Roman" w:hAnsi="Times New Roman" w:cs="Times New Roman"/>
+          <w:sz w:val="24"/>
+          <w:szCs w:val="24"/>
+        </w:rPr>
+      </w:pPr>
+      <w:r>
+        <w:rPr>
+          <w:rFonts w:ascii="Times New Roman" w:hAnsi="Times New Roman" w:cs="Times New Roman"/>
+          <w:sz w:val="24"/>
+          <w:szCs w:val="24"/>
+          <w:u w:val="single"/>
+        </w:rPr>
+        <w:t>Binary Search Tree:</w:t>
+      </w:r>
+    </w:p>
+    <w:p>
+      <w:pPr>
+        <w:pStyle w:val="ListParagraph"/>
+        <w:numPr>
+          <w:ilvl w:val="0"/>
+          <w:numId w:val="1"/>
+        </w:numPr>
+        <w:rPr>
+          <w:rFonts w:ascii="Times New Roman" w:hAnsi="Times New Roman" w:cs="Times New Roman"/>
+          <w:sz w:val="24"/>
+          <w:szCs w:val="24"/>
+        </w:rPr>
+      </w:pPr>
+      <w:r>
+        <w:rPr>
+          <w:rFonts w:ascii="Times New Roman" w:hAnsi="Times New Roman" w:cs="Times New Roman"/>
+          <w:sz w:val="24"/>
+          <w:szCs w:val="24"/>
+        </w:rPr>
+        <w:t>Add: O(n) as you may have to traverse all the way down the height of the tree to add the new value.</w:t>
+      </w:r>
+    </w:p>
+    <w:p>
+      <w:pPr>
+        <w:pStyle w:val="ListParagraph"/>
+        <w:numPr>
+          <w:ilvl w:val="0"/>
+          <w:numId w:val="1"/>
+        </w:numPr>
+        <w:rPr>
+          <w:rFonts w:ascii="Times New Roman" w:hAnsi="Times New Roman" w:cs="Times New Roman"/>
+          <w:sz w:val="24"/>
+          <w:szCs w:val="24"/>
+        </w:rPr>
+      </w:pPr>
+      <w:proofErr w:type="spellStart"/>
+      <w:r>
+        <w:rPr>
+          <w:rFonts w:ascii="Times New Roman" w:hAnsi="Times New Roman" w:cs="Times New Roman"/>
+          <w:sz w:val="24"/>
+          <w:szCs w:val="24"/>
+        </w:rPr>
+        <w:t>SetEINThreshold</w:t>
+      </w:r>
+      <w:proofErr w:type="spellEnd"/>
+      <w:r>
+        <w:rPr>
+          <w:rFonts w:ascii="Times New Roman" w:hAnsi="Times New Roman" w:cs="Times New Roman"/>
+          <w:sz w:val="24"/>
+          <w:szCs w:val="24"/>
+        </w:rPr>
+        <w:t xml:space="preserve">: O(n), </w:t>
+      </w:r>
+      <w:r>
+        <w:rPr>
+          <w:rFonts w:ascii="Times New Roman" w:hAnsi="Times New Roman" w:cs="Times New Roman"/>
+          <w:sz w:val="24"/>
+          <w:szCs w:val="24"/>
+        </w:rPr>
+        <w:t xml:space="preserve">as if we reach a </w:t>
+      </w:r>
+      <w:r>
+        <w:rPr>
+          <w:rFonts w:ascii="Times New Roman" w:hAnsi="Times New Roman" w:cs="Times New Roman"/>
+          <w:sz w:val="24"/>
+          <w:szCs w:val="24"/>
+        </w:rPr>
+        <w:t>threshold,</w:t>
+      </w:r>
+      <w:r>
+        <w:rPr>
+          <w:rFonts w:ascii="Times New Roman" w:hAnsi="Times New Roman" w:cs="Times New Roman"/>
+          <w:sz w:val="24"/>
+          <w:szCs w:val="24"/>
+        </w:rPr>
+        <w:t xml:space="preserve"> we must copy all the values to the next ADT one by one</w:t>
+      </w:r>
+    </w:p>
+    <w:p>
+      <w:pPr>
+        <w:pStyle w:val="ListParagraph"/>
+        <w:numPr>
+          <w:ilvl w:val="0"/>
+          <w:numId w:val="1"/>
+        </w:numPr>
+        <w:rPr>
+          <w:rFonts w:ascii="Times New Roman" w:hAnsi="Times New Roman" w:cs="Times New Roman"/>
+          <w:sz w:val="24"/>
+          <w:szCs w:val="24"/>
+        </w:rPr>
+      </w:pPr>
+      <w:r>
+        <w:rPr>
+          <w:rFonts w:ascii="Times New Roman" w:hAnsi="Times New Roman" w:cs="Times New Roman"/>
+          <w:sz w:val="24"/>
+          <w:szCs w:val="24"/>
+        </w:rPr>
+        <w:t>Remove: O(n), in the case of a skewed tree where you want to remove the largest/smallest element, you need to traverse the entire tree height</w:t>
+      </w:r>
+      <w:r>
+        <w:rPr>
+          <w:rFonts w:ascii="Times New Roman" w:hAnsi="Times New Roman" w:cs="Times New Roman"/>
+          <w:sz w:val="24"/>
+          <w:szCs w:val="24"/>
+        </w:rPr>
+        <w:t>.</w:t>
+      </w:r>
+    </w:p>
+    <w:p>
+      <w:pPr>
+        <w:pStyle w:val="ListParagraph"/>
+        <w:numPr>
+          <w:ilvl w:val="0"/>
+          <w:numId w:val="1"/>
+        </w:numPr>
+        <w:rPr>
+          <w:rFonts w:ascii="Times New Roman" w:hAnsi="Times New Roman" w:cs="Times New Roman"/>
+          <w:sz w:val="24"/>
+          <w:szCs w:val="24"/>
+        </w:rPr>
+      </w:pPr>
+      <w:proofErr w:type="spellStart"/>
+      <w:r>
+        <w:rPr>
+          <w:rFonts w:ascii="Times New Roman" w:hAnsi="Times New Roman" w:cs="Times New Roman"/>
+          <w:sz w:val="24"/>
+          <w:szCs w:val="24"/>
+        </w:rPr>
+        <w:t>NextKey</w:t>
+      </w:r>
+      <w:proofErr w:type="spellEnd"/>
+      <w:r>
+        <w:rPr>
+          <w:rFonts w:ascii="Times New Roman" w:hAnsi="Times New Roman" w:cs="Times New Roman"/>
+          <w:sz w:val="24"/>
+          <w:szCs w:val="24"/>
+        </w:rPr>
+        <w:t>: O(n), in the worse case, we need to traverse all the way down the tree height-1 and get the following node element.</w:t>
+      </w:r>
+    </w:p>
+    <w:p>
+      <w:pPr>
+        <w:rPr>
+          <w:rFonts w:ascii="Times New Roman" w:hAnsi="Times New Roman" w:cs="Times New Roman"/>
+          <w:sz w:val="24"/>
+          <w:szCs w:val="24"/>
+        </w:rPr>
+      </w:pPr>
+      <w:proofErr w:type="spellStart"/>
+      <w:r>
+        <w:rPr>
+          <w:rFonts w:ascii="Times New Roman" w:hAnsi="Times New Roman" w:cs="Times New Roman"/>
+          <w:sz w:val="24"/>
+          <w:szCs w:val="24"/>
+          <w:u w:val="single"/>
+        </w:rPr>
+        <w:t>HashTable</w:t>
+      </w:r>
+      <w:proofErr w:type="spellEnd"/>
+      <w:r>
+        <w:rPr>
+          <w:rFonts w:ascii="Times New Roman" w:hAnsi="Times New Roman" w:cs="Times New Roman"/>
+          <w:sz w:val="24"/>
+          <w:szCs w:val="24"/>
+          <w:u w:val="single"/>
+        </w:rPr>
+        <w:t xml:space="preserve"> (chaining)</w:t>
+      </w:r>
+      <w:r>
+        <w:rPr>
+          <w:rFonts w:ascii="Times New Roman" w:hAnsi="Times New Roman" w:cs="Times New Roman"/>
+          <w:sz w:val="24"/>
+          <w:szCs w:val="24"/>
+          <w:u w:val="single"/>
+        </w:rPr>
+        <w:t>:</w:t>
+      </w:r>
+      <w:r>
+        <w:rPr>
+          <w:rFonts w:ascii="Times New Roman" w:hAnsi="Times New Roman" w:cs="Times New Roman"/>
+          <w:sz w:val="24"/>
+          <w:szCs w:val="24"/>
+        </w:rPr>
+        <w:t xml:space="preserve"> </w:t>
+      </w:r>
+      <w:r>
+        <w:rPr>
+          <w:rFonts w:ascii="Times New Roman" w:hAnsi="Times New Roman" w:cs="Times New Roman"/>
+          <w:sz w:val="24"/>
+          <w:szCs w:val="24"/>
+        </w:rPr>
+        <w:tab/>
+      </w:r>
+    </w:p>
+    <w:p>
+      <w:pPr>
+        <w:pStyle w:val="ListParagraph"/>
+        <w:numPr>
+          <w:ilvl w:val="0"/>
+          <w:numId w:val="1"/>
+        </w:numPr>
+        <w:rPr>
+          <w:rFonts w:ascii="Times New Roman" w:hAnsi="Times New Roman" w:cs="Times New Roman"/>
+          <w:sz w:val="24"/>
+          <w:szCs w:val="24"/>
+        </w:rPr>
+      </w:pPr>
+      <w:r>
+        <w:rPr>
+          <w:rFonts w:ascii="Times New Roman" w:hAnsi="Times New Roman" w:cs="Times New Roman"/>
+          <w:sz w:val="24"/>
+          <w:szCs w:val="24"/>
+        </w:rPr>
+        <w:t xml:space="preserve">Add: </w:t>
+      </w:r>
+      <w:r>
+        <w:rPr>
+          <w:rFonts w:ascii="Times New Roman" w:hAnsi="Times New Roman" w:cs="Times New Roman"/>
+          <w:sz w:val="24"/>
+          <w:szCs w:val="24"/>
+        </w:rPr>
+        <w:t xml:space="preserve">O(n), in the worst case, all the elements are chained in the same bucket and </w:t>
+      </w:r>
       <w:proofErr w:type="gramStart"/>
       <w:r>
-        <w:t>generate(</w:t>
+        <w:rPr>
+          <w:rFonts w:ascii="Times New Roman" w:hAnsi="Times New Roman" w:cs="Times New Roman"/>
+          <w:sz w:val="24"/>
+          <w:szCs w:val="24"/>
+        </w:rPr>
+        <w:t>have to</w:t>
       </w:r>
       <w:proofErr w:type="gramEnd"/>
       <w:r>
-        <w:t>)</w:t>
-      </w:r>
-    </w:p>
-    <w:p>
-      <w:r>
-        <w:tab/>
-      </w:r>
+        <w:rPr>
+          <w:rFonts w:ascii="Times New Roman" w:hAnsi="Times New Roman" w:cs="Times New Roman"/>
+          <w:sz w:val="24"/>
+          <w:szCs w:val="24"/>
+        </w:rPr>
+        <w:t xml:space="preserve"> be traversed. But since we use the modulo (key % size) operation to determine the bucket, and the key is generated randomly, then having many values in the same bucket will not be as common, and on average will be O(1).</w:t>
+      </w:r>
+    </w:p>
+    <w:p>
+      <w:pPr>
+        <w:pStyle w:val="ListParagraph"/>
+        <w:numPr>
+          <w:ilvl w:val="0"/>
+          <w:numId w:val="1"/>
+        </w:numPr>
+        <w:rPr>
+          <w:rFonts w:ascii="Times New Roman" w:hAnsi="Times New Roman" w:cs="Times New Roman"/>
+          <w:sz w:val="24"/>
+          <w:szCs w:val="24"/>
+        </w:rPr>
+      </w:pPr>
+      <w:proofErr w:type="spellStart"/>
+      <w:r>
+        <w:rPr>
+          <w:rFonts w:ascii="Times New Roman" w:hAnsi="Times New Roman" w:cs="Times New Roman"/>
+          <w:sz w:val="24"/>
+          <w:szCs w:val="24"/>
+        </w:rPr>
+        <w:t>SetEINThreshold</w:t>
+      </w:r>
+      <w:proofErr w:type="spellEnd"/>
+      <w:r>
+        <w:rPr>
+          <w:rFonts w:ascii="Times New Roman" w:hAnsi="Times New Roman" w:cs="Times New Roman"/>
+          <w:sz w:val="24"/>
+          <w:szCs w:val="24"/>
+        </w:rPr>
+        <w:t xml:space="preserve">: </w:t>
+      </w:r>
+      <w:r>
+        <w:rPr>
+          <w:rFonts w:ascii="Times New Roman" w:hAnsi="Times New Roman" w:cs="Times New Roman"/>
+          <w:sz w:val="24"/>
+          <w:szCs w:val="24"/>
+        </w:rPr>
+        <w:t>O(</w:t>
+      </w:r>
+      <w:r>
+        <w:rPr>
+          <w:rFonts w:ascii="Times New Roman" w:hAnsi="Times New Roman" w:cs="Times New Roman"/>
+          <w:sz w:val="24"/>
+          <w:szCs w:val="24"/>
+        </w:rPr>
+        <w:t xml:space="preserve">n), as we </w:t>
+      </w:r>
+      <w:proofErr w:type="gramStart"/>
+      <w:r>
+        <w:rPr>
+          <w:rFonts w:ascii="Times New Roman" w:hAnsi="Times New Roman" w:cs="Times New Roman"/>
+          <w:sz w:val="24"/>
+          <w:szCs w:val="24"/>
+        </w:rPr>
+        <w:t>have to</w:t>
+      </w:r>
+      <w:proofErr w:type="gramEnd"/>
+      <w:r>
+        <w:rPr>
+          <w:rFonts w:ascii="Times New Roman" w:hAnsi="Times New Roman" w:cs="Times New Roman"/>
+          <w:sz w:val="24"/>
+          <w:szCs w:val="24"/>
+        </w:rPr>
+        <w:t xml:space="preserve"> traverse through every bucket.</w:t>
+      </w:r>
+    </w:p>
+    <w:p>
+      <w:pPr>
+        <w:pStyle w:val="ListParagraph"/>
+        <w:numPr>
+          <w:ilvl w:val="0"/>
+          <w:numId w:val="1"/>
+        </w:numPr>
+        <w:rPr>
+          <w:rFonts w:ascii="Times New Roman" w:hAnsi="Times New Roman" w:cs="Times New Roman"/>
+          <w:sz w:val="24"/>
+          <w:szCs w:val="24"/>
+        </w:rPr>
+      </w:pPr>
+      <w:r>
+        <w:rPr>
+          <w:rFonts w:ascii="Times New Roman" w:hAnsi="Times New Roman" w:cs="Times New Roman"/>
+          <w:sz w:val="24"/>
+          <w:szCs w:val="24"/>
+        </w:rPr>
+        <w:t xml:space="preserve">Remove: O(n), </w:t>
+      </w:r>
+      <w:r>
+        <w:rPr>
+          <w:rFonts w:ascii="Times New Roman" w:hAnsi="Times New Roman" w:cs="Times New Roman"/>
+          <w:sz w:val="24"/>
+          <w:szCs w:val="24"/>
+        </w:rPr>
+        <w:t xml:space="preserve">Similar to add(), in the worst case all elements are in the same </w:t>
+      </w:r>
+      <w:proofErr w:type="gramStart"/>
+      <w:r>
+        <w:rPr>
+          <w:rFonts w:ascii="Times New Roman" w:hAnsi="Times New Roman" w:cs="Times New Roman"/>
+          <w:sz w:val="24"/>
+          <w:szCs w:val="24"/>
+        </w:rPr>
+        <w:t>bucket</w:t>
+      </w:r>
+      <w:proofErr w:type="gramEnd"/>
+      <w:r>
+        <w:rPr>
+          <w:rFonts w:ascii="Times New Roman" w:hAnsi="Times New Roman" w:cs="Times New Roman"/>
+          <w:sz w:val="24"/>
+          <w:szCs w:val="24"/>
+        </w:rPr>
+        <w:t xml:space="preserve"> and you must traverse them to find the element to remove. On average O(1).</w:t>
+      </w:r>
+    </w:p>
+    <w:p>
+      <w:pPr>
+        <w:pStyle w:val="ListParagraph"/>
+        <w:numPr>
+          <w:ilvl w:val="0"/>
+          <w:numId w:val="1"/>
+        </w:numPr>
+        <w:rPr>
+          <w:rFonts w:ascii="Times New Roman" w:hAnsi="Times New Roman" w:cs="Times New Roman"/>
+          <w:sz w:val="24"/>
+          <w:szCs w:val="24"/>
+        </w:rPr>
+      </w:pPr>
+      <w:proofErr w:type="spellStart"/>
+      <w:r>
+        <w:rPr>
+          <w:rFonts w:ascii="Times New Roman" w:hAnsi="Times New Roman" w:cs="Times New Roman"/>
+          <w:sz w:val="24"/>
+          <w:szCs w:val="24"/>
+        </w:rPr>
+        <w:t>NextKey</w:t>
+      </w:r>
+      <w:proofErr w:type="spellEnd"/>
+      <w:r>
+        <w:rPr>
+          <w:rFonts w:ascii="Times New Roman" w:hAnsi="Times New Roman" w:cs="Times New Roman"/>
+          <w:sz w:val="24"/>
+          <w:szCs w:val="24"/>
+        </w:rPr>
+        <w:t xml:space="preserve">: O(n), </w:t>
+      </w:r>
+      <w:r>
+        <w:rPr>
+          <w:rFonts w:ascii="Times New Roman" w:hAnsi="Times New Roman" w:cs="Times New Roman"/>
+          <w:sz w:val="24"/>
+          <w:szCs w:val="24"/>
+        </w:rPr>
+        <w:t>Average O(1), for same reasons as Add() and Remove().</w:t>
+      </w:r>
+    </w:p>
+    <w:p>
+      <w:pPr>
+        <w:rPr>
+          <w:rFonts w:ascii="Times New Roman" w:hAnsi="Times New Roman" w:cs="Times New Roman"/>
+          <w:sz w:val="24"/>
+          <w:szCs w:val="24"/>
+        </w:rPr>
+      </w:pPr>
+    </w:p>
+    <w:p>
+      <w:pPr>
+        <w:rPr>
+          <w:rFonts w:ascii="Times New Roman" w:hAnsi="Times New Roman" w:cs="Times New Roman"/>
+          <w:b/>
+          <w:bCs/>
+          <w:sz w:val="24"/>
+          <w:szCs w:val="24"/>
+        </w:rPr>
+      </w:pPr>
+      <w:r>
+        <w:rPr>
+          <w:rFonts w:ascii="Times New Roman" w:hAnsi="Times New Roman" w:cs="Times New Roman"/>
+          <w:b/>
+          <w:bCs/>
+          <w:sz w:val="24"/>
+          <w:szCs w:val="24"/>
+        </w:rPr>
+        <w:t>Space:</w:t>
+      </w:r>
+    </w:p>
+    <w:p>
+      <w:pPr>
+        <w:rPr>
+          <w:rFonts w:ascii="Times New Roman" w:hAnsi="Times New Roman" w:cs="Times New Roman"/>
+          <w:sz w:val="24"/>
+          <w:szCs w:val="24"/>
+        </w:rPr>
+      </w:pPr>
+      <w:r>
+        <w:rPr>
+          <w:rFonts w:ascii="Times New Roman" w:hAnsi="Times New Roman" w:cs="Times New Roman"/>
+          <w:sz w:val="24"/>
+          <w:szCs w:val="24"/>
+        </w:rPr>
+        <w:t>Small ADT: I chose LinkedList as insertion and deletion are very fast (O(1)). While the size of the LinkedList is O(n), the size of the LinkedList will always be small (&lt;100), therefore it isn’t too costly.</w:t>
+      </w:r>
+    </w:p>
+    <w:p>
+      <w:pPr>
+        <w:rPr>
+          <w:rFonts w:ascii="Times New Roman" w:hAnsi="Times New Roman" w:cs="Times New Roman"/>
+          <w:sz w:val="24"/>
+          <w:szCs w:val="24"/>
+        </w:rPr>
+      </w:pPr>
+      <w:r>
+        <w:rPr>
+          <w:rFonts w:ascii="Times New Roman" w:hAnsi="Times New Roman" w:cs="Times New Roman"/>
+          <w:sz w:val="24"/>
+          <w:szCs w:val="24"/>
+        </w:rPr>
+        <w:t xml:space="preserve">Medium ADT: I chose Binary Search Trees due to its fast traversal speed (on average) at O(log n). </w:t>
+      </w:r>
+    </w:p>
+    <w:p>
+      <w:pPr>
+        <w:rPr>
+          <w:rFonts w:ascii="Times New Roman" w:hAnsi="Times New Roman" w:cs="Times New Roman"/>
+          <w:sz w:val="24"/>
+          <w:szCs w:val="24"/>
+        </w:rPr>
+      </w:pPr>
+      <w:r>
+        <w:rPr>
+          <w:rFonts w:ascii="Times New Roman" w:hAnsi="Times New Roman" w:cs="Times New Roman"/>
+          <w:sz w:val="24"/>
+          <w:szCs w:val="24"/>
+        </w:rPr>
+        <w:lastRenderedPageBreak/>
+        <w:t xml:space="preserve">Large ADT: I chose </w:t>
+      </w:r>
+      <w:proofErr w:type="spellStart"/>
+      <w:r>
+        <w:rPr>
+          <w:rFonts w:ascii="Times New Roman" w:hAnsi="Times New Roman" w:cs="Times New Roman"/>
+          <w:sz w:val="24"/>
+          <w:szCs w:val="24"/>
+        </w:rPr>
+        <w:t>HashTable</w:t>
+      </w:r>
+      <w:proofErr w:type="spellEnd"/>
+      <w:r>
+        <w:rPr>
+          <w:rFonts w:ascii="Times New Roman" w:hAnsi="Times New Roman" w:cs="Times New Roman"/>
+          <w:sz w:val="24"/>
+          <w:szCs w:val="24"/>
+        </w:rPr>
+        <w:t>, as it is very fast at accessing, inserting, and deleting elements, all averaging at O(log n). Space complexity is also O(n) for the number of entries, which is decent given the performance of the ADT.</w:t>
+      </w:r>
+    </w:p>
+    <w:p>
+      <w:pPr>
+        <w:rPr>
+          <w:rFonts w:ascii="Times New Roman" w:hAnsi="Times New Roman" w:cs="Times New Roman"/>
+          <w:sz w:val="24"/>
+          <w:szCs w:val="24"/>
+        </w:rPr>
+      </w:pPr>
+    </w:p>
+    <w:p>
+      <w:pPr>
+        <w:rPr>
+          <w:rFonts w:ascii="Times New Roman" w:hAnsi="Times New Roman" w:cs="Times New Roman"/>
+          <w:sz w:val="24"/>
+          <w:szCs w:val="24"/>
+        </w:rPr>
+      </w:pPr>
+    </w:p>
+    <w:p>
+      <w:pPr>
+        <w:rPr>
+          <w:rFonts w:ascii="Times New Roman" w:hAnsi="Times New Roman" w:cs="Times New Roman"/>
+          <w:sz w:val="24"/>
+          <w:szCs w:val="24"/>
+        </w:rPr>
+      </w:pPr>
     </w:p>
     <w:sectPr>
       <w:pgSz w:w="12240" w:h="15840"/>
@@ -60,6 +2562,243 @@
     </w:sectPr>
   </w:body>
 </w:document>
+</file>
+
+<file path=word/numbering.xml><?xml version="1.0" encoding="utf-8"?>
+<w:numbering xmlns:wpc="http://schemas.microsoft.com/office/word/2010/wordprocessingCanvas" xmlns:cx="http://schemas.microsoft.com/office/drawing/2014/chartex" xmlns:cx1="http://schemas.microsoft.com/office/drawing/2015/9/8/chartex" xmlns:cx2="http://schemas.microsoft.com/office/drawing/2015/10/21/chartex" xmlns:cx3="http://schemas.microsoft.com/office/drawing/2016/5/9/chartex" xmlns:cx4="http://schemas.microsoft.com/office/drawing/2016/5/10/chartex" xmlns:cx5="http://schemas.microsoft.com/office/drawing/2016/5/11/chartex" xmlns:cx6="http://schemas.microsoft.com/office/drawing/2016/5/12/chartex" xmlns:cx7="http://schemas.microsoft.com/office/drawing/2016/5/13/chartex" xmlns:cx8="http://schemas.microsoft.com/office/drawing/2016/5/14/chartex" xmlns:mc="http://schemas.openxmlformats.org/markup-compatibility/2006" xmlns:aink="http://schemas.microsoft.com/office/drawing/2016/ink" xmlns:am3d="http://schemas.microsoft.com/office/drawing/2017/model3d" xmlns:o="urn:schemas-microsoft-com:office:office" xmlns:oel="http://schemas.microsoft.com/office/2019/extlst" xmlns:r="http://schemas.openxmlformats.org/officeDocument/2006/relationships" xmlns:m="http://schemas.openxmlformats.org/officeDocument/2006/math" xmlns:v="urn:schemas-microsoft-com:vml" xmlns:wp14="http://schemas.microsoft.com/office/word/2010/wordprocessingDrawing" xmlns:wp="http://schemas.openxmlformats.org/drawingml/2006/wordprocessingDrawing" xmlns:w10="urn:schemas-microsoft-com:office:word" xmlns:w="http://schemas.openxmlformats.org/wordprocessingml/2006/main" xmlns:w14="http://schemas.microsoft.com/office/word/2010/wordml" xmlns:w15="http://schemas.microsoft.com/office/word/2012/wordml" xmlns:w16cex="http://schemas.microsoft.com/office/word/2018/wordml/cex" xmlns:w16cid="http://schemas.microsoft.com/office/word/2016/wordml/cid" xmlns:w16="http://schemas.microsoft.com/office/word/2018/wordml" xmlns:w16sdtdh="http://schemas.microsoft.com/office/word/2020/wordml/sdtdatahash" xmlns:w16se="http://schemas.microsoft.com/office/word/2015/wordml/symex" xmlns:wpg="http://schemas.microsoft.com/office/word/2010/wordprocessingGroup" xmlns:wpi="http://schemas.microsoft.com/office/word/2010/wordprocessingInk" xmlns:wne="http://schemas.microsoft.com/office/word/2006/wordml" xmlns:wps="http://schemas.microsoft.com/office/word/2010/wordprocessingShape" mc:Ignorable="w14 w15 w16se w16cid w16 w16cex w16sdtdh wp14">
+  <w:abstractNum w:abstractNumId="0" w15:restartNumberingAfterBreak="0">
+    <w:nsid w:val="1D201D34"/>
+    <w:multiLevelType w:val="hybridMultilevel"/>
+    <w:tmpl w:val="200237EA"/>
+    <w:lvl w:ilvl="0" w:tplc="10090001">
+      <w:start w:val="1"/>
+      <w:numFmt w:val="bullet"/>
+      <w:lvlText w:val=""/>
+      <w:lvlJc w:val="left"/>
+      <w:pPr>
+        <w:ind w:left="720" w:hanging="360"/>
+      </w:pPr>
+      <w:rPr>
+        <w:rFonts w:ascii="Symbol" w:hAnsi="Symbol" w:hint="default"/>
+      </w:rPr>
+    </w:lvl>
+    <w:lvl w:ilvl="1" w:tplc="10090003" w:tentative="1">
+      <w:start w:val="1"/>
+      <w:numFmt w:val="bullet"/>
+      <w:lvlText w:val="o"/>
+      <w:lvlJc w:val="left"/>
+      <w:pPr>
+        <w:ind w:left="1440" w:hanging="360"/>
+      </w:pPr>
+      <w:rPr>
+        <w:rFonts w:ascii="Courier New" w:hAnsi="Courier New" w:cs="Courier New" w:hint="default"/>
+      </w:rPr>
+    </w:lvl>
+    <w:lvl w:ilvl="2" w:tplc="10090005" w:tentative="1">
+      <w:start w:val="1"/>
+      <w:numFmt w:val="bullet"/>
+      <w:lvlText w:val=""/>
+      <w:lvlJc w:val="left"/>
+      <w:pPr>
+        <w:ind w:left="2160" w:hanging="360"/>
+      </w:pPr>
+      <w:rPr>
+        <w:rFonts w:ascii="Wingdings" w:hAnsi="Wingdings" w:hint="default"/>
+      </w:rPr>
+    </w:lvl>
+    <w:lvl w:ilvl="3" w:tplc="10090001" w:tentative="1">
+      <w:start w:val="1"/>
+      <w:numFmt w:val="bullet"/>
+      <w:lvlText w:val=""/>
+      <w:lvlJc w:val="left"/>
+      <w:pPr>
+        <w:ind w:left="2880" w:hanging="360"/>
+      </w:pPr>
+      <w:rPr>
+        <w:rFonts w:ascii="Symbol" w:hAnsi="Symbol" w:hint="default"/>
+      </w:rPr>
+    </w:lvl>
+    <w:lvl w:ilvl="4" w:tplc="10090003" w:tentative="1">
+      <w:start w:val="1"/>
+      <w:numFmt w:val="bullet"/>
+      <w:lvlText w:val="o"/>
+      <w:lvlJc w:val="left"/>
+      <w:pPr>
+        <w:ind w:left="3600" w:hanging="360"/>
+      </w:pPr>
+      <w:rPr>
+        <w:rFonts w:ascii="Courier New" w:hAnsi="Courier New" w:cs="Courier New" w:hint="default"/>
+      </w:rPr>
+    </w:lvl>
+    <w:lvl w:ilvl="5" w:tplc="10090005" w:tentative="1">
+      <w:start w:val="1"/>
+      <w:numFmt w:val="bullet"/>
+      <w:lvlText w:val=""/>
+      <w:lvlJc w:val="left"/>
+      <w:pPr>
+        <w:ind w:left="4320" w:hanging="360"/>
+      </w:pPr>
+      <w:rPr>
+        <w:rFonts w:ascii="Wingdings" w:hAnsi="Wingdings" w:hint="default"/>
+      </w:rPr>
+    </w:lvl>
+    <w:lvl w:ilvl="6" w:tplc="10090001" w:tentative="1">
+      <w:start w:val="1"/>
+      <w:numFmt w:val="bullet"/>
+      <w:lvlText w:val=""/>
+      <w:lvlJc w:val="left"/>
+      <w:pPr>
+        <w:ind w:left="5040" w:hanging="360"/>
+      </w:pPr>
+      <w:rPr>
+        <w:rFonts w:ascii="Symbol" w:hAnsi="Symbol" w:hint="default"/>
+      </w:rPr>
+    </w:lvl>
+    <w:lvl w:ilvl="7" w:tplc="10090003" w:tentative="1">
+      <w:start w:val="1"/>
+      <w:numFmt w:val="bullet"/>
+      <w:lvlText w:val="o"/>
+      <w:lvlJc w:val="left"/>
+      <w:pPr>
+        <w:ind w:left="5760" w:hanging="360"/>
+      </w:pPr>
+      <w:rPr>
+        <w:rFonts w:ascii="Courier New" w:hAnsi="Courier New" w:cs="Courier New" w:hint="default"/>
+      </w:rPr>
+    </w:lvl>
+    <w:lvl w:ilvl="8" w:tplc="10090005" w:tentative="1">
+      <w:start w:val="1"/>
+      <w:numFmt w:val="bullet"/>
+      <w:lvlText w:val=""/>
+      <w:lvlJc w:val="left"/>
+      <w:pPr>
+        <w:ind w:left="6480" w:hanging="360"/>
+      </w:pPr>
+      <w:rPr>
+        <w:rFonts w:ascii="Wingdings" w:hAnsi="Wingdings" w:hint="default"/>
+      </w:rPr>
+    </w:lvl>
+  </w:abstractNum>
+  <w:abstractNum w:abstractNumId="1" w15:restartNumberingAfterBreak="0">
+    <w:nsid w:val="2CC82334"/>
+    <w:multiLevelType w:val="hybridMultilevel"/>
+    <w:tmpl w:val="681A13EA"/>
+    <w:lvl w:ilvl="0" w:tplc="10090001">
+      <w:start w:val="1"/>
+      <w:numFmt w:val="bullet"/>
+      <w:lvlText w:val=""/>
+      <w:lvlJc w:val="left"/>
+      <w:pPr>
+        <w:ind w:left="720" w:hanging="360"/>
+      </w:pPr>
+      <w:rPr>
+        <w:rFonts w:ascii="Symbol" w:hAnsi="Symbol" w:hint="default"/>
+      </w:rPr>
+    </w:lvl>
+    <w:lvl w:ilvl="1" w:tplc="10090003" w:tentative="1">
+      <w:start w:val="1"/>
+      <w:numFmt w:val="bullet"/>
+      <w:lvlText w:val="o"/>
+      <w:lvlJc w:val="left"/>
+      <w:pPr>
+        <w:ind w:left="1440" w:hanging="360"/>
+      </w:pPr>
+      <w:rPr>
+        <w:rFonts w:ascii="Courier New" w:hAnsi="Courier New" w:cs="Courier New" w:hint="default"/>
+      </w:rPr>
+    </w:lvl>
+    <w:lvl w:ilvl="2" w:tplc="10090005" w:tentative="1">
+      <w:start w:val="1"/>
+      <w:numFmt w:val="bullet"/>
+      <w:lvlText w:val=""/>
+      <w:lvlJc w:val="left"/>
+      <w:pPr>
+        <w:ind w:left="2160" w:hanging="360"/>
+      </w:pPr>
+      <w:rPr>
+        <w:rFonts w:ascii="Wingdings" w:hAnsi="Wingdings" w:hint="default"/>
+      </w:rPr>
+    </w:lvl>
+    <w:lvl w:ilvl="3" w:tplc="10090001" w:tentative="1">
+      <w:start w:val="1"/>
+      <w:numFmt w:val="bullet"/>
+      <w:lvlText w:val=""/>
+      <w:lvlJc w:val="left"/>
+      <w:pPr>
+        <w:ind w:left="2880" w:hanging="360"/>
+      </w:pPr>
+      <w:rPr>
+        <w:rFonts w:ascii="Symbol" w:hAnsi="Symbol" w:hint="default"/>
+      </w:rPr>
+    </w:lvl>
+    <w:lvl w:ilvl="4" w:tplc="10090003" w:tentative="1">
+      <w:start w:val="1"/>
+      <w:numFmt w:val="bullet"/>
+      <w:lvlText w:val="o"/>
+      <w:lvlJc w:val="left"/>
+      <w:pPr>
+        <w:ind w:left="3600" w:hanging="360"/>
+      </w:pPr>
+      <w:rPr>
+        <w:rFonts w:ascii="Courier New" w:hAnsi="Courier New" w:cs="Courier New" w:hint="default"/>
+      </w:rPr>
+    </w:lvl>
+    <w:lvl w:ilvl="5" w:tplc="10090005" w:tentative="1">
+      <w:start w:val="1"/>
+      <w:numFmt w:val="bullet"/>
+      <w:lvlText w:val=""/>
+      <w:lvlJc w:val="left"/>
+      <w:pPr>
+        <w:ind w:left="4320" w:hanging="360"/>
+      </w:pPr>
+      <w:rPr>
+        <w:rFonts w:ascii="Wingdings" w:hAnsi="Wingdings" w:hint="default"/>
+      </w:rPr>
+    </w:lvl>
+    <w:lvl w:ilvl="6" w:tplc="10090001" w:tentative="1">
+      <w:start w:val="1"/>
+      <w:numFmt w:val="bullet"/>
+      <w:lvlText w:val=""/>
+      <w:lvlJc w:val="left"/>
+      <w:pPr>
+        <w:ind w:left="5040" w:hanging="360"/>
+      </w:pPr>
+      <w:rPr>
+        <w:rFonts w:ascii="Symbol" w:hAnsi="Symbol" w:hint="default"/>
+      </w:rPr>
+    </w:lvl>
+    <w:lvl w:ilvl="7" w:tplc="10090003" w:tentative="1">
+      <w:start w:val="1"/>
+      <w:numFmt w:val="bullet"/>
+      <w:lvlText w:val="o"/>
+      <w:lvlJc w:val="left"/>
+      <w:pPr>
+        <w:ind w:left="5760" w:hanging="360"/>
+      </w:pPr>
+      <w:rPr>
+        <w:rFonts w:ascii="Courier New" w:hAnsi="Courier New" w:cs="Courier New" w:hint="default"/>
+      </w:rPr>
+    </w:lvl>
+    <w:lvl w:ilvl="8" w:tplc="10090005" w:tentative="1">
+      <w:start w:val="1"/>
+      <w:numFmt w:val="bullet"/>
+      <w:lvlText w:val=""/>
+      <w:lvlJc w:val="left"/>
+      <w:pPr>
+        <w:ind w:left="6480" w:hanging="360"/>
+      </w:pPr>
+      <w:rPr>
+        <w:rFonts w:ascii="Wingdings" w:hAnsi="Wingdings" w:hint="default"/>
+      </w:rPr>
+    </w:lvl>
+  </w:abstractNum>
+  <w:num w:numId="1" w16cid:durableId="1282766423">
+    <w:abstractNumId w:val="1"/>
+  </w:num>
+  <w:num w:numId="2" w16cid:durableId="1015811446">
+    <w:abstractNumId w:val="0"/>
+  </w:num>
+</w:numbering>
 </file>
 
 <file path=word/styles.xml><?xml version="1.0" encoding="utf-8"?>
@@ -460,6 +3199,7 @@
   <w:style w:type="paragraph" w:default="1" w:styleId="Normal">
     <w:name w:val="Normal"/>
     <w:qFormat/>
+    <w:rsid w:val="00D02104"/>
   </w:style>
   <w:style w:type="character" w:default="1" w:styleId="DefaultParagraphFont">
     <w:name w:val="Default Paragraph Font"/>

</xml_diff>